<commit_message>
New file: abbrevation list
Добавил реестр имён, актуализировал все переменные в расчёте
</commit_message>
<xml_diff>
--- a/descriptions/description.docx
+++ b/descriptions/description.docx
@@ -219,27 +219,14 @@
             <w:r>
               <w:t>(</w:t>
             </w:r>
-            <w:r>
-              <w:fldChar w:fldCharType="begin"/>
-            </w:r>
-            <w:r>
-              <w:instrText xml:space="preserve"> SEQ Формула \* ARABIC </w:instrText>
-            </w:r>
-            <w:r>
-              <w:fldChar w:fldCharType="separate"/>
-            </w:r>
-            <w:r>
-              <w:rPr>
-                <w:noProof/>
-              </w:rPr>
-              <w:t>1</w:t>
-            </w:r>
-            <w:r>
-              <w:rPr>
-                <w:noProof/>
-              </w:rPr>
-              <w:fldChar w:fldCharType="end"/>
-            </w:r>
+            <w:fldSimple w:instr=" SEQ Формула \* ARABIC ">
+              <w:r>
+                <w:rPr>
+                  <w:noProof/>
+                </w:rPr>
+                <w:t>1</w:t>
+              </w:r>
+            </w:fldSimple>
             <w:r>
               <w:t>)</w:t>
             </w:r>
@@ -275,7 +262,15 @@
         <w:t xml:space="preserve"> алгоритмом, но влияющий </w:t>
       </w:r>
       <w:r>
-        <w:t xml:space="preserve">функционально или параметрически на </w:t>
+        <w:t xml:space="preserve">функционально или </w:t>
+      </w:r>
+      <w:proofErr w:type="spellStart"/>
+      <w:r>
+        <w:t>параметрически</w:t>
+      </w:r>
+      <w:proofErr w:type="spellEnd"/>
+      <w:r>
+        <w:t xml:space="preserve"> на </w:t>
       </w:r>
       <w:r>
         <w:t>систему в целом.</w:t>
@@ -360,27 +355,14 @@
             <w:r>
               <w:t>(</w:t>
             </w:r>
-            <w:r>
-              <w:fldChar w:fldCharType="begin"/>
-            </w:r>
-            <w:r>
-              <w:instrText xml:space="preserve"> SEQ Формула \* ARABIC </w:instrText>
-            </w:r>
-            <w:r>
-              <w:fldChar w:fldCharType="separate"/>
-            </w:r>
-            <w:r>
-              <w:rPr>
-                <w:noProof/>
-              </w:rPr>
-              <w:t>2</w:t>
-            </w:r>
-            <w:r>
-              <w:rPr>
-                <w:noProof/>
-              </w:rPr>
-              <w:fldChar w:fldCharType="end"/>
-            </w:r>
+            <w:fldSimple w:instr=" SEQ Формула \* ARABIC ">
+              <w:r>
+                <w:rPr>
+                  <w:noProof/>
+                </w:rPr>
+                <w:t>2</w:t>
+              </w:r>
+            </w:fldSimple>
             <w:r>
               <w:t>)</w:t>
             </w:r>
@@ -675,27 +657,14 @@
             <w:r>
               <w:t>(</w:t>
             </w:r>
-            <w:r>
-              <w:fldChar w:fldCharType="begin"/>
-            </w:r>
-            <w:r>
-              <w:instrText xml:space="preserve"> SEQ Формула \* ARABIC </w:instrText>
-            </w:r>
-            <w:r>
-              <w:fldChar w:fldCharType="separate"/>
-            </w:r>
-            <w:r>
-              <w:rPr>
-                <w:noProof/>
-              </w:rPr>
-              <w:t>3</w:t>
-            </w:r>
-            <w:r>
-              <w:rPr>
-                <w:noProof/>
-              </w:rPr>
-              <w:fldChar w:fldCharType="end"/>
-            </w:r>
+            <w:fldSimple w:instr=" SEQ Формула \* ARABIC ">
+              <w:r>
+                <w:rPr>
+                  <w:noProof/>
+                </w:rPr>
+                <w:t>3</w:t>
+              </w:r>
+            </w:fldSimple>
             <w:r>
               <w:t>)</w:t>
             </w:r>
@@ -886,27 +855,14 @@
             <w:r>
               <w:t>(</w:t>
             </w:r>
-            <w:r>
-              <w:fldChar w:fldCharType="begin"/>
-            </w:r>
-            <w:r>
-              <w:instrText xml:space="preserve"> SEQ Формула \* ARABIC </w:instrText>
-            </w:r>
-            <w:r>
-              <w:fldChar w:fldCharType="separate"/>
-            </w:r>
-            <w:r>
-              <w:rPr>
-                <w:noProof/>
-              </w:rPr>
-              <w:t>4</w:t>
-            </w:r>
-            <w:r>
-              <w:rPr>
-                <w:noProof/>
-              </w:rPr>
-              <w:fldChar w:fldCharType="end"/>
-            </w:r>
+            <w:fldSimple w:instr=" SEQ Формула \* ARABIC ">
+              <w:r>
+                <w:rPr>
+                  <w:noProof/>
+                </w:rPr>
+                <w:t>4</w:t>
+              </w:r>
+            </w:fldSimple>
             <w:r>
               <w:t>)</w:t>
             </w:r>
@@ -1409,27 +1365,14 @@
             <w:r>
               <w:t>(</w:t>
             </w:r>
-            <w:r>
-              <w:fldChar w:fldCharType="begin"/>
-            </w:r>
-            <w:r>
-              <w:instrText xml:space="preserve"> SEQ Формула \* ARABIC </w:instrText>
-            </w:r>
-            <w:r>
-              <w:fldChar w:fldCharType="separate"/>
-            </w:r>
-            <w:r>
-              <w:rPr>
-                <w:noProof/>
-              </w:rPr>
-              <w:t>5</w:t>
-            </w:r>
-            <w:r>
-              <w:rPr>
-                <w:noProof/>
-              </w:rPr>
-              <w:fldChar w:fldCharType="end"/>
-            </w:r>
+            <w:fldSimple w:instr=" SEQ Формула \* ARABIC ">
+              <w:r>
+                <w:rPr>
+                  <w:noProof/>
+                </w:rPr>
+                <w:t>5</w:t>
+              </w:r>
+            </w:fldSimple>
             <w:r>
               <w:t>)</w:t>
             </w:r>
@@ -1929,27 +1872,14 @@
             <w:r>
               <w:t>(</w:t>
             </w:r>
-            <w:r>
-              <w:fldChar w:fldCharType="begin"/>
-            </w:r>
-            <w:r>
-              <w:instrText xml:space="preserve"> SEQ Формула \* ARABIC </w:instrText>
-            </w:r>
-            <w:r>
-              <w:fldChar w:fldCharType="separate"/>
-            </w:r>
-            <w:r>
-              <w:rPr>
-                <w:noProof/>
-              </w:rPr>
-              <w:t>6</w:t>
-            </w:r>
-            <w:r>
-              <w:rPr>
-                <w:noProof/>
-              </w:rPr>
-              <w:fldChar w:fldCharType="end"/>
-            </w:r>
+            <w:fldSimple w:instr=" SEQ Формула \* ARABIC ">
+              <w:r>
+                <w:rPr>
+                  <w:noProof/>
+                </w:rPr>
+                <w:t>6</w:t>
+              </w:r>
+            </w:fldSimple>
             <w:r>
               <w:t>)</w:t>
             </w:r>
@@ -2189,27 +2119,14 @@
             <w:r>
               <w:t>(</w:t>
             </w:r>
-            <w:r>
-              <w:fldChar w:fldCharType="begin"/>
-            </w:r>
-            <w:r>
-              <w:instrText xml:space="preserve"> SEQ Формула \* ARABIC </w:instrText>
-            </w:r>
-            <w:r>
-              <w:fldChar w:fldCharType="separate"/>
-            </w:r>
-            <w:r>
-              <w:rPr>
-                <w:noProof/>
-              </w:rPr>
-              <w:t>7</w:t>
-            </w:r>
-            <w:r>
-              <w:rPr>
-                <w:noProof/>
-              </w:rPr>
-              <w:fldChar w:fldCharType="end"/>
-            </w:r>
+            <w:fldSimple w:instr=" SEQ Формула \* ARABIC ">
+              <w:r>
+                <w:rPr>
+                  <w:noProof/>
+                </w:rPr>
+                <w:t>7</w:t>
+              </w:r>
+            </w:fldSimple>
             <w:r>
               <w:t>)</w:t>
             </w:r>
@@ -2411,27 +2328,14 @@
             <w:r>
               <w:t>(</w:t>
             </w:r>
-            <w:r>
-              <w:fldChar w:fldCharType="begin"/>
-            </w:r>
-            <w:r>
-              <w:instrText xml:space="preserve"> SEQ Формула \* ARABIC </w:instrText>
-            </w:r>
-            <w:r>
-              <w:fldChar w:fldCharType="separate"/>
-            </w:r>
-            <w:r>
-              <w:rPr>
-                <w:noProof/>
-              </w:rPr>
-              <w:t>8</w:t>
-            </w:r>
-            <w:r>
-              <w:rPr>
-                <w:noProof/>
-              </w:rPr>
-              <w:fldChar w:fldCharType="end"/>
-            </w:r>
+            <w:fldSimple w:instr=" SEQ Формула \* ARABIC ">
+              <w:r>
+                <w:rPr>
+                  <w:noProof/>
+                </w:rPr>
+                <w:t>8</w:t>
+              </w:r>
+            </w:fldSimple>
             <w:r>
               <w:t>)</w:t>
             </w:r>
@@ -2531,27 +2435,14 @@
             <w:r>
               <w:t>(</w:t>
             </w:r>
-            <w:r>
-              <w:fldChar w:fldCharType="begin"/>
-            </w:r>
-            <w:r>
-              <w:instrText xml:space="preserve"> SEQ Формула \* ARABIC </w:instrText>
-            </w:r>
-            <w:r>
-              <w:fldChar w:fldCharType="separate"/>
-            </w:r>
-            <w:r>
-              <w:rPr>
-                <w:noProof/>
-              </w:rPr>
-              <w:t>9</w:t>
-            </w:r>
-            <w:r>
-              <w:rPr>
-                <w:noProof/>
-              </w:rPr>
-              <w:fldChar w:fldCharType="end"/>
-            </w:r>
+            <w:fldSimple w:instr=" SEQ Формула \* ARABIC ">
+              <w:r>
+                <w:rPr>
+                  <w:noProof/>
+                </w:rPr>
+                <w:t>9</w:t>
+              </w:r>
+            </w:fldSimple>
             <w:r>
               <w:t>)</w:t>
             </w:r>
@@ -3069,7 +2960,13 @@
         <w:t>относи</w:t>
       </w:r>
       <w:r>
-        <w:t xml:space="preserve">тельное аппликата </w:t>
+        <w:t>тельн</w:t>
+      </w:r>
+      <w:r>
+        <w:t>ая</w:t>
+      </w:r>
+      <w:r>
+        <w:t xml:space="preserve"> аппликата </w:t>
       </w:r>
       <w:r>
         <w:t>огибающей силуэта на</w:t>
@@ -3512,7 +3409,13 @@
         <w:t xml:space="preserve">. В алгоритме эти характеристики описываются </w:t>
       </w:r>
       <w:r>
-        <w:t>логическими маркерами (истина/ложь)</w:t>
+        <w:t xml:space="preserve">логическими </w:t>
+      </w:r>
+      <w:r>
+        <w:t>переменными</w:t>
+      </w:r>
+      <w:r>
+        <w:t xml:space="preserve"> (истина/ложь)</w:t>
       </w:r>
       <w:r>
         <w:t>:</w:t>
@@ -3523,38 +3426,8 @@
         <w:pStyle w:val="a2"/>
       </w:pPr>
       <w:r>
-        <w:t xml:space="preserve">обитаемость </w:t>
-      </w:r>
-      <m:oMath>
-        <m:sSub>
-          <m:sSubPr>
-            <m:ctrlPr>
-              <w:rPr>
-                <w:rFonts w:ascii="Cambria Math" w:hAnsi="Cambria Math"/>
-                <w:lang w:val="en-US"/>
-              </w:rPr>
-            </m:ctrlPr>
-          </m:sSubPr>
-          <m:e>
-            <m:r>
-              <w:rPr>
-                <w:rFonts w:ascii="Cambria Math" w:hAnsi="Cambria Math"/>
-                <w:lang w:val="en-US"/>
-              </w:rPr>
-              <m:t>M</m:t>
-            </m:r>
-          </m:e>
-          <m:sub>
-            <m:r>
-              <w:rPr>
-                <w:rFonts w:ascii="Cambria Math" w:hAnsi="Cambria Math"/>
-                <w:lang w:val="en-US"/>
-              </w:rPr>
-              <m:t>H</m:t>
-            </m:r>
-          </m:sub>
-        </m:sSub>
-      </m:oMath>
+        <w:t>обитаемость</w:t>
+      </w:r>
       <w:r>
         <w:t>;</w:t>
       </w:r>
@@ -3567,39 +3440,6 @@
         <w:t>размещение фазированной антенной решётки (ФАР)</w:t>
       </w:r>
       <w:r>
-        <w:t xml:space="preserve"> </w:t>
-      </w:r>
-      <m:oMath>
-        <m:sSub>
-          <m:sSubPr>
-            <m:ctrlPr>
-              <w:rPr>
-                <w:rFonts w:ascii="Cambria Math" w:hAnsi="Cambria Math"/>
-                <w:lang w:val="en-US"/>
-              </w:rPr>
-            </m:ctrlPr>
-          </m:sSubPr>
-          <m:e>
-            <m:r>
-              <w:rPr>
-                <w:rFonts w:ascii="Cambria Math" w:hAnsi="Cambria Math"/>
-                <w:lang w:val="en-US"/>
-              </w:rPr>
-              <m:t>M</m:t>
-            </m:r>
-          </m:e>
-          <m:sub>
-            <m:r>
-              <w:rPr>
-                <w:rFonts w:ascii="Cambria Math" w:hAnsi="Cambria Math"/>
-                <w:lang w:val="en-US"/>
-              </w:rPr>
-              <m:t>PA</m:t>
-            </m:r>
-          </m:sub>
-        </m:sSub>
-      </m:oMath>
-      <w:r>
         <w:t>;</w:t>
       </w:r>
     </w:p>
@@ -3614,39 +3454,6 @@
         <w:t>мачта</w:t>
       </w:r>
       <w:r>
-        <w:t xml:space="preserve"> </w:t>
-      </w:r>
-      <m:oMath>
-        <m:sSub>
-          <m:sSubPr>
-            <m:ctrlPr>
-              <w:rPr>
-                <w:rFonts w:ascii="Cambria Math" w:hAnsi="Cambria Math"/>
-                <w:lang w:val="en-US"/>
-              </w:rPr>
-            </m:ctrlPr>
-          </m:sSubPr>
-          <m:e>
-            <m:r>
-              <w:rPr>
-                <w:rFonts w:ascii="Cambria Math" w:hAnsi="Cambria Math"/>
-                <w:lang w:val="en-US"/>
-              </w:rPr>
-              <m:t>M</m:t>
-            </m:r>
-          </m:e>
-          <m:sub>
-            <m:r>
-              <w:rPr>
-                <w:rFonts w:ascii="Cambria Math" w:hAnsi="Cambria Math"/>
-                <w:lang w:val="en-US"/>
-              </w:rPr>
-              <m:t>FM</m:t>
-            </m:r>
-          </m:sub>
-        </m:sSub>
-      </m:oMath>
-      <w:r>
         <w:t>;</w:t>
       </w:r>
     </w:p>
@@ -3655,38 +3462,8 @@
         <w:pStyle w:val="a2"/>
       </w:pPr>
       <w:r>
-        <w:t xml:space="preserve">грот-мачта </w:t>
-      </w:r>
-      <m:oMath>
-        <m:sSub>
-          <m:sSubPr>
-            <m:ctrlPr>
-              <w:rPr>
-                <w:rFonts w:ascii="Cambria Math" w:hAnsi="Cambria Math"/>
-                <w:lang w:val="en-US"/>
-              </w:rPr>
-            </m:ctrlPr>
-          </m:sSubPr>
-          <m:e>
-            <m:r>
-              <w:rPr>
-                <w:rFonts w:ascii="Cambria Math" w:hAnsi="Cambria Math"/>
-                <w:lang w:val="en-US"/>
-              </w:rPr>
-              <m:t>M</m:t>
-            </m:r>
-          </m:e>
-          <m:sub>
-            <m:r>
-              <w:rPr>
-                <w:rFonts w:ascii="Cambria Math" w:hAnsi="Cambria Math"/>
-                <w:lang w:val="en-US"/>
-              </w:rPr>
-              <m:t>MM</m:t>
-            </m:r>
-          </m:sub>
-        </m:sSub>
-      </m:oMath>
+        <w:t>грот-мачта</w:t>
+      </w:r>
       <w:r>
         <w:t>;</w:t>
       </w:r>
@@ -3699,39 +3476,6 @@
         <w:t>дымовая труба</w:t>
       </w:r>
       <w:r>
-        <w:t xml:space="preserve"> </w:t>
-      </w:r>
-      <m:oMath>
-        <m:sSub>
-          <m:sSubPr>
-            <m:ctrlPr>
-              <w:rPr>
-                <w:rFonts w:ascii="Cambria Math" w:hAnsi="Cambria Math"/>
-                <w:lang w:val="en-US"/>
-              </w:rPr>
-            </m:ctrlPr>
-          </m:sSubPr>
-          <m:e>
-            <m:r>
-              <w:rPr>
-                <w:rFonts w:ascii="Cambria Math" w:hAnsi="Cambria Math"/>
-                <w:lang w:val="en-US"/>
-              </w:rPr>
-              <m:t>M</m:t>
-            </m:r>
-          </m:e>
-          <m:sub>
-            <m:r>
-              <w:rPr>
-                <w:rFonts w:ascii="Cambria Math" w:hAnsi="Cambria Math"/>
-                <w:lang w:val="en-US"/>
-              </w:rPr>
-              <m:t>F</m:t>
-            </m:r>
-          </m:sub>
-        </m:sSub>
-      </m:oMath>
-      <w:r>
         <w:t>;</w:t>
       </w:r>
     </w:p>
@@ -3743,39 +3487,6 @@
       <w:r>
         <w:t>размещение рулевой рубки</w:t>
       </w:r>
-      <w:r>
-        <w:t xml:space="preserve"> </w:t>
-      </w:r>
-      <m:oMath>
-        <m:sSub>
-          <m:sSubPr>
-            <m:ctrlPr>
-              <w:rPr>
-                <w:rFonts w:ascii="Cambria Math" w:hAnsi="Cambria Math"/>
-                <w:lang w:val="en-US"/>
-              </w:rPr>
-            </m:ctrlPr>
-          </m:sSubPr>
-          <m:e>
-            <m:r>
-              <w:rPr>
-                <w:rFonts w:ascii="Cambria Math" w:hAnsi="Cambria Math"/>
-                <w:lang w:val="en-US"/>
-              </w:rPr>
-              <m:t>M</m:t>
-            </m:r>
-          </m:e>
-          <m:sub>
-            <m:r>
-              <w:rPr>
-                <w:rFonts w:ascii="Cambria Math" w:hAnsi="Cambria Math"/>
-                <w:lang w:val="en-US"/>
-              </w:rPr>
-              <m:t>W</m:t>
-            </m:r>
-          </m:sub>
-        </m:sSub>
-      </m:oMath>
       <w:r>
         <w:t>.</w:t>
       </w:r>
@@ -3840,6 +3551,7 @@
             <m:ctrlPr>
               <w:rPr>
                 <w:rFonts w:ascii="Cambria Math" w:hAnsi="Cambria Math"/>
+                <w:i/>
                 <w:lang w:val="en-US"/>
               </w:rPr>
             </m:ctrlPr>
@@ -3850,7 +3562,7 @@
                 <w:rFonts w:ascii="Cambria Math" w:hAnsi="Cambria Math"/>
                 <w:lang w:val="en-US"/>
               </w:rPr>
-              <m:t>MH</m:t>
+              <m:t>HB</m:t>
             </m:r>
           </m:e>
           <m:sub>
@@ -3871,13 +3583,10 @@
         <w:t xml:space="preserve"> </w:t>
       </w:r>
       <w:r>
-        <w:t>объектн</w:t>
-      </w:r>
-      <w:r>
-        <w:t>ая</w:t>
-      </w:r>
-      <w:r>
-        <w:t xml:space="preserve"> привязки к блоку по высоте;</w:t>
+        <w:t>родительский блок по высоте</w:t>
+      </w:r>
+      <w:r>
+        <w:t>;</w:t>
       </w:r>
     </w:p>
     <w:p>
@@ -3896,11 +3605,14 @@
           </m:sSubPr>
           <m:e>
             <m:r>
-              <w:rPr>
-                <w:rFonts w:ascii="Cambria Math" w:hAnsi="Cambria Math"/>
-                <w:lang w:val="en-US"/>
-              </w:rPr>
-              <m:t>MH</m:t>
+              <m:rPr>
+                <m:sty m:val="p"/>
+              </m:rPr>
+              <w:rPr>
+                <w:rFonts w:ascii="Cambria Math" w:hAnsi="Cambria Math"/>
+                <w:lang w:val="en-US"/>
+              </w:rPr>
+              <m:t>HB</m:t>
             </m:r>
           </m:e>
           <m:sub>
@@ -3918,16 +3630,13 @@
         <w:t xml:space="preserve"> –</w:t>
       </w:r>
       <w:r>
-        <w:t xml:space="preserve"> о</w:t>
-      </w:r>
-      <w:r>
-        <w:t>бъектн</w:t>
-      </w:r>
-      <w:r>
-        <w:t>ая</w:t>
-      </w:r>
-      <w:r>
-        <w:t xml:space="preserve"> привязки к блоку по длине;</w:t>
+        <w:t xml:space="preserve"> </w:t>
+      </w:r>
+      <w:r>
+        <w:t>родительский блок по длине</w:t>
+      </w:r>
+      <w:r>
+        <w:t>;</w:t>
       </w:r>
     </w:p>
     <w:p>
@@ -3945,13 +3654,40 @@
             </m:ctrlPr>
           </m:sSubPr>
           <m:e>
-            <m:r>
-              <w:rPr>
-                <w:rFonts w:ascii="Cambria Math" w:hAnsi="Cambria Math"/>
-                <w:lang w:val="en-US"/>
-              </w:rPr>
-              <m:t>LMH</m:t>
-            </m:r>
+            <m:sSub>
+              <m:sSubPr>
+                <m:ctrlPr>
+                  <w:rPr>
+                    <w:rFonts w:ascii="Cambria Math" w:hAnsi="Cambria Math"/>
+                    <w:lang w:val="en-US"/>
+                  </w:rPr>
+                </m:ctrlPr>
+              </m:sSubPr>
+              <m:e>
+                <m:r>
+                  <w:rPr>
+                    <w:rFonts w:ascii="Cambria Math" w:hAnsi="Cambria Math"/>
+                  </w:rPr>
+                  <m:t xml:space="preserve"> </m:t>
+                </m:r>
+                <m:r>
+                  <w:rPr>
+                    <w:rFonts w:ascii="Cambria Math" w:hAnsi="Cambria Math"/>
+                    <w:lang w:val="en-US"/>
+                  </w:rPr>
+                  <m:t>L</m:t>
+                </m:r>
+              </m:e>
+              <m:sub>
+                <m:r>
+                  <w:rPr>
+                    <w:rFonts w:ascii="Cambria Math" w:hAnsi="Cambria Math"/>
+                    <w:lang w:val="en-US"/>
+                  </w:rPr>
+                  <m:t>HB</m:t>
+                </m:r>
+              </m:sub>
+            </m:sSub>
           </m:e>
           <m:sub>
             <m:r>
@@ -3968,7 +3704,13 @@
         <w:t xml:space="preserve"> – расстояние </w:t>
       </w:r>
       <w:r>
-        <w:t>до родительского блока;</w:t>
+        <w:t>до родительского блока</w:t>
+      </w:r>
+      <w:r>
+        <w:t xml:space="preserve"> по длине</w:t>
+      </w:r>
+      <w:r>
+        <w:t>;</w:t>
       </w:r>
     </w:p>
     <w:p>
@@ -3981,6 +3723,7 @@
             <m:ctrlPr>
               <w:rPr>
                 <w:rFonts w:ascii="Cambria Math" w:hAnsi="Cambria Math"/>
+                <w:i/>
                 <w:lang w:val="en-US"/>
               </w:rPr>
             </m:ctrlPr>
@@ -3991,7 +3734,7 @@
                 <w:rFonts w:ascii="Cambria Math" w:hAnsi="Cambria Math"/>
                 <w:lang w:val="en-US"/>
               </w:rPr>
-              <m:t>MS</m:t>
+              <m:t>SB</m:t>
             </m:r>
           </m:e>
           <m:sub>
@@ -4009,13 +3752,10 @@
         <w:t xml:space="preserve"> –</w:t>
       </w:r>
       <w:r>
-        <w:t>объектн</w:t>
-      </w:r>
-      <w:r>
-        <w:t>ая</w:t>
-      </w:r>
-      <w:r>
-        <w:t xml:space="preserve"> привязки блока сверху;</w:t>
+        <w:t>дочерний блок по высоте</w:t>
+      </w:r>
+      <w:r>
+        <w:t>;</w:t>
       </w:r>
     </w:p>
     <w:p>
@@ -4035,11 +3775,14 @@
           </m:sSubPr>
           <m:e>
             <m:r>
-              <w:rPr>
-                <w:rFonts w:ascii="Cambria Math" w:hAnsi="Cambria Math"/>
-                <w:lang w:val="en-US"/>
-              </w:rPr>
-              <m:t>MS</m:t>
+              <m:rPr>
+                <m:sty m:val="p"/>
+              </m:rPr>
+              <w:rPr>
+                <w:rFonts w:ascii="Cambria Math" w:hAnsi="Cambria Math"/>
+                <w:lang w:val="en-US"/>
+              </w:rPr>
+              <m:t>SB</m:t>
             </m:r>
           </m:e>
           <m:sub>
@@ -4057,13 +3800,7 @@
         <w:t xml:space="preserve"> –</w:t>
       </w:r>
       <w:r>
-        <w:t>объектн</w:t>
-      </w:r>
-      <w:r>
-        <w:t>ая</w:t>
-      </w:r>
-      <w:r>
-        <w:t xml:space="preserve"> привязки блока с носа</w:t>
+        <w:t>дочерний блок по длине</w:t>
       </w:r>
       <w:r>
         <w:t>.</w:t>
@@ -4198,13 +3935,40 @@
             </m:ctrlPr>
           </m:sSubPr>
           <m:e>
-            <m:r>
-              <w:rPr>
-                <w:rFonts w:ascii="Cambria Math" w:hAnsi="Cambria Math"/>
-                <w:lang w:val="en-US"/>
-              </w:rPr>
-              <m:t>LMH</m:t>
-            </m:r>
+            <m:sSub>
+              <m:sSubPr>
+                <m:ctrlPr>
+                  <w:rPr>
+                    <w:rFonts w:ascii="Cambria Math" w:hAnsi="Cambria Math"/>
+                    <w:lang w:val="en-US"/>
+                  </w:rPr>
+                </m:ctrlPr>
+              </m:sSubPr>
+              <m:e>
+                <m:r>
+                  <w:rPr>
+                    <w:rFonts w:ascii="Cambria Math" w:hAnsi="Cambria Math"/>
+                  </w:rPr>
+                  <m:t xml:space="preserve"> </m:t>
+                </m:r>
+                <m:r>
+                  <w:rPr>
+                    <w:rFonts w:ascii="Cambria Math" w:hAnsi="Cambria Math"/>
+                    <w:lang w:val="en-US"/>
+                  </w:rPr>
+                  <m:t>L</m:t>
+                </m:r>
+              </m:e>
+              <m:sub>
+                <m:r>
+                  <w:rPr>
+                    <w:rFonts w:ascii="Cambria Math" w:hAnsi="Cambria Math"/>
+                    <w:lang w:val="en-US"/>
+                  </w:rPr>
+                  <m:t>HB</m:t>
+                </m:r>
+              </m:sub>
+            </m:sSub>
           </m:e>
           <m:sub>
             <m:r>
@@ -4296,30 +4060,14 @@
             <w:r>
               <w:t>(</w:t>
             </w:r>
-            <w:r>
-              <w:fldChar w:fldCharType="begin"/>
-            </w:r>
-            <w:r>
-              <w:instrText xml:space="preserve"> SEQ Формула \* ARABIC  \* </w:instrText>
-            </w:r>
-            <w:r>
-              <w:instrText xml:space="preserve">MERGEFORMAT </w:instrText>
-            </w:r>
-            <w:r>
-              <w:fldChar w:fldCharType="separate"/>
-            </w:r>
-            <w:r>
-              <w:rPr>
-                <w:noProof/>
-              </w:rPr>
-              <w:t>10</w:t>
-            </w:r>
-            <w:r>
-              <w:rPr>
-                <w:noProof/>
-              </w:rPr>
-              <w:fldChar w:fldCharType="end"/>
-            </w:r>
+            <w:fldSimple w:instr=" SEQ Формула \* ARABIC  \* MERGEFORMAT ">
+              <w:r>
+                <w:rPr>
+                  <w:noProof/>
+                </w:rPr>
+                <w:t>10</w:t>
+              </w:r>
+            </w:fldSimple>
             <w:r>
               <w:t>)</w:t>
             </w:r>
@@ -4771,27 +4519,14 @@
             <w:r>
               <w:t>(</w:t>
             </w:r>
-            <w:r>
-              <w:fldChar w:fldCharType="begin"/>
-            </w:r>
-            <w:r>
-              <w:instrText xml:space="preserve"> SEQ Формула \* ARABIC </w:instrText>
-            </w:r>
-            <w:r>
-              <w:fldChar w:fldCharType="separate"/>
-            </w:r>
-            <w:r>
-              <w:rPr>
-                <w:noProof/>
-              </w:rPr>
-              <w:t>11</w:t>
-            </w:r>
-            <w:r>
-              <w:rPr>
-                <w:noProof/>
-              </w:rPr>
-              <w:fldChar w:fldCharType="end"/>
-            </w:r>
+            <w:fldSimple w:instr=" SEQ Формула \* ARABIC ">
+              <w:r>
+                <w:rPr>
+                  <w:noProof/>
+                </w:rPr>
+                <w:t>11</w:t>
+              </w:r>
+            </w:fldSimple>
             <w:r>
               <w:t>)</w:t>
             </w:r>
@@ -5265,27 +5000,14 @@
             <w:r>
               <w:t>(</w:t>
             </w:r>
-            <w:r>
-              <w:fldChar w:fldCharType="begin"/>
-            </w:r>
-            <w:r>
-              <w:instrText xml:space="preserve"> SEQ Формула \* ARABIC </w:instrText>
-            </w:r>
-            <w:r>
-              <w:fldChar w:fldCharType="separate"/>
-            </w:r>
-            <w:r>
-              <w:rPr>
-                <w:noProof/>
-              </w:rPr>
-              <w:t>12</w:t>
-            </w:r>
-            <w:r>
-              <w:rPr>
-                <w:noProof/>
-              </w:rPr>
-              <w:fldChar w:fldCharType="end"/>
-            </w:r>
+            <w:fldSimple w:instr=" SEQ Формула \* ARABIC ">
+              <w:r>
+                <w:rPr>
+                  <w:noProof/>
+                </w:rPr>
+                <w:t>12</w:t>
+              </w:r>
+            </w:fldSimple>
             <w:r>
               <w:t>)</w:t>
             </w:r>
@@ -5403,27 +5125,14 @@
             <w:r>
               <w:t>(</w:t>
             </w:r>
-            <w:r>
-              <w:fldChar w:fldCharType="begin"/>
-            </w:r>
-            <w:r>
-              <w:instrText xml:space="preserve"> SEQ Формула \* ARABIC </w:instrText>
-            </w:r>
-            <w:r>
-              <w:fldChar w:fldCharType="separate"/>
-            </w:r>
-            <w:r>
-              <w:rPr>
-                <w:noProof/>
-              </w:rPr>
-              <w:t>13</w:t>
-            </w:r>
-            <w:r>
-              <w:rPr>
-                <w:noProof/>
-              </w:rPr>
-              <w:fldChar w:fldCharType="end"/>
-            </w:r>
+            <w:fldSimple w:instr=" SEQ Формула \* ARABIC ">
+              <w:r>
+                <w:rPr>
+                  <w:noProof/>
+                </w:rPr>
+                <w:t>13</w:t>
+              </w:r>
+            </w:fldSimple>
             <w:r>
               <w:t>)</w:t>
             </w:r>
@@ -5527,27 +5236,14 @@
             <w:r>
               <w:t>(</w:t>
             </w:r>
-            <w:r>
-              <w:fldChar w:fldCharType="begin"/>
-            </w:r>
-            <w:r>
-              <w:instrText xml:space="preserve"> SEQ Формула \* ARABIC </w:instrText>
-            </w:r>
-            <w:r>
-              <w:fldChar w:fldCharType="separate"/>
-            </w:r>
-            <w:r>
-              <w:rPr>
-                <w:noProof/>
-              </w:rPr>
-              <w:t>14</w:t>
-            </w:r>
-            <w:r>
-              <w:rPr>
-                <w:noProof/>
-              </w:rPr>
-              <w:fldChar w:fldCharType="end"/>
-            </w:r>
+            <w:fldSimple w:instr=" SEQ Формула \* ARABIC ">
+              <w:r>
+                <w:rPr>
+                  <w:noProof/>
+                </w:rPr>
+                <w:t>14</w:t>
+              </w:r>
+            </w:fldSimple>
             <w:r>
               <w:t>)</w:t>
             </w:r>
@@ -5658,27 +5354,14 @@
             <w:r>
               <w:t>(</w:t>
             </w:r>
-            <w:r>
-              <w:fldChar w:fldCharType="begin"/>
-            </w:r>
-            <w:r>
-              <w:instrText xml:space="preserve"> SEQ Формула \* ARABIC </w:instrText>
-            </w:r>
-            <w:r>
-              <w:fldChar w:fldCharType="separate"/>
-            </w:r>
-            <w:r>
-              <w:rPr>
-                <w:noProof/>
-              </w:rPr>
-              <w:t>15</w:t>
-            </w:r>
-            <w:r>
-              <w:rPr>
-                <w:noProof/>
-              </w:rPr>
-              <w:fldChar w:fldCharType="end"/>
-            </w:r>
+            <w:fldSimple w:instr=" SEQ Формула \* ARABIC ">
+              <w:r>
+                <w:rPr>
+                  <w:noProof/>
+                </w:rPr>
+                <w:t>15</w:t>
+              </w:r>
+            </w:fldSimple>
             <w:r>
               <w:t>)</w:t>
             </w:r>
@@ -6529,27 +6212,14 @@
             <w:r>
               <w:t>(</w:t>
             </w:r>
-            <w:r>
-              <w:fldChar w:fldCharType="begin"/>
-            </w:r>
-            <w:r>
-              <w:instrText xml:space="preserve"> SEQ Формула \* ARABIC </w:instrText>
-            </w:r>
-            <w:r>
-              <w:fldChar w:fldCharType="separate"/>
-            </w:r>
-            <w:r>
-              <w:rPr>
-                <w:noProof/>
-              </w:rPr>
-              <w:t>18</w:t>
-            </w:r>
-            <w:r>
-              <w:rPr>
-                <w:noProof/>
-              </w:rPr>
-              <w:fldChar w:fldCharType="end"/>
-            </w:r>
+            <w:fldSimple w:instr=" SEQ Формула \* ARABIC ">
+              <w:r>
+                <w:rPr>
+                  <w:noProof/>
+                </w:rPr>
+                <w:t>18</w:t>
+              </w:r>
+            </w:fldSimple>
             <w:r>
               <w:t>)</w:t>
             </w:r>
@@ -6799,27 +6469,14 @@
             <w:r>
               <w:t>(</w:t>
             </w:r>
-            <w:r>
-              <w:fldChar w:fldCharType="begin"/>
-            </w:r>
-            <w:r>
-              <w:instrText xml:space="preserve"> SEQ Формула \* ARABIC </w:instrText>
-            </w:r>
-            <w:r>
-              <w:fldChar w:fldCharType="separate"/>
-            </w:r>
-            <w:r>
-              <w:rPr>
-                <w:noProof/>
-              </w:rPr>
-              <w:t>19</w:t>
-            </w:r>
-            <w:r>
-              <w:rPr>
-                <w:noProof/>
-              </w:rPr>
-              <w:fldChar w:fldCharType="end"/>
-            </w:r>
+            <w:fldSimple w:instr=" SEQ Формула \* ARABIC ">
+              <w:r>
+                <w:rPr>
+                  <w:noProof/>
+                </w:rPr>
+                <w:t>19</w:t>
+              </w:r>
+            </w:fldSimple>
             <w:r>
               <w:t>)</w:t>
             </w:r>
@@ -8300,27 +7957,14 @@
             <w:r>
               <w:t>(</w:t>
             </w:r>
-            <w:r>
-              <w:fldChar w:fldCharType="begin"/>
-            </w:r>
-            <w:r>
-              <w:instrText xml:space="preserve"> SEQ Формула \* ARABIC </w:instrText>
-            </w:r>
-            <w:r>
-              <w:fldChar w:fldCharType="separate"/>
-            </w:r>
-            <w:r>
-              <w:rPr>
-                <w:noProof/>
-              </w:rPr>
-              <w:t>23</w:t>
-            </w:r>
-            <w:r>
-              <w:rPr>
-                <w:noProof/>
-              </w:rPr>
-              <w:fldChar w:fldCharType="end"/>
-            </w:r>
+            <w:fldSimple w:instr=" SEQ Формула \* ARABIC ">
+              <w:r>
+                <w:rPr>
+                  <w:noProof/>
+                </w:rPr>
+                <w:t>23</w:t>
+              </w:r>
+            </w:fldSimple>
             <w:r>
               <w:t>)</w:t>
             </w:r>
@@ -8451,7 +8095,7 @@
                             <w:rFonts w:ascii="Cambria Math" w:hAnsi="Cambria Math"/>
                             <w:lang w:val="en-US"/>
                           </w:rPr>
-                          <m:t>a</m:t>
+                          <m:t>c</m:t>
                         </m:r>
                       </m:e>
                       <m:sub>
@@ -8682,9 +8326,8 @@
                       <w:rPr>
                         <w:rFonts w:ascii="Cambria Math" w:hAnsi="Cambria Math"/>
                         <w:szCs w:val="28"/>
-                        <w:lang w:val="en-US"/>
-                      </w:rPr>
-                      <m:t>a</m:t>
+                      </w:rPr>
+                      <m:t>c</m:t>
                     </m:r>
                   </m:e>
                   <m:sub>
@@ -8818,9 +8461,8 @@
                       <w:rPr>
                         <w:rFonts w:ascii="Cambria Math" w:hAnsi="Cambria Math"/>
                         <w:szCs w:val="28"/>
-                        <w:lang w:val="en-US"/>
-                      </w:rPr>
-                      <m:t>a</m:t>
+                      </w:rPr>
+                      <m:t>c</m:t>
                     </m:r>
                   </m:e>
                   <m:sub>
@@ -9047,9 +8689,8 @@
                       <w:rPr>
                         <w:rFonts w:ascii="Cambria Math" w:hAnsi="Cambria Math"/>
                         <w:szCs w:val="28"/>
-                        <w:lang w:val="en-US"/>
-                      </w:rPr>
-                      <m:t>a</m:t>
+                      </w:rPr>
+                      <m:t>c</m:t>
                     </m:r>
                   </m:e>
                   <m:sub>
@@ -9533,9 +9174,8 @@
                       <w:rPr>
                         <w:rFonts w:ascii="Cambria Math" w:hAnsi="Cambria Math"/>
                         <w:szCs w:val="28"/>
-                        <w:lang w:val="en-US"/>
-                      </w:rPr>
-                      <m:t>a</m:t>
+                      </w:rPr>
+                      <m:t>c</m:t>
                     </m:r>
                   </m:e>
                   <m:sub>
@@ -10069,6 +9709,11 @@
             <w:vAlign w:val="center"/>
           </w:tcPr>
           <w:p>
+            <w:pPr>
+              <w:rPr>
+                <w:i/>
+              </w:rPr>
+            </w:pPr>
             <m:oMathPara>
               <m:oMath>
                 <m:r>
@@ -12065,7 +11710,7 @@
                             <w:rFonts w:ascii="Cambria Math" w:hAnsi="Cambria Math"/>
                             <w:lang w:val="en-US"/>
                           </w:rPr>
-                          <m:t>LMH</m:t>
+                          <m:t>L</m:t>
                         </m:r>
                       </m:e>
                       <m:sub>
@@ -12074,7 +11719,7 @@
                             <w:rFonts w:ascii="Cambria Math" w:hAnsi="Cambria Math"/>
                             <w:lang w:val="en-US"/>
                           </w:rPr>
-                          <m:t>L</m:t>
+                          <m:t>HB</m:t>
                         </m:r>
                       </m:sub>
                     </m:sSub>
@@ -12085,7 +11730,7 @@
                         <w:rFonts w:ascii="Cambria Math" w:hAnsi="Cambria Math"/>
                         <w:lang w:val="en-US"/>
                       </w:rPr>
-                      <m:t>S</m:t>
+                      <m:t>L</m:t>
                     </m:r>
                   </m:sub>
                 </m:sSub>
@@ -12313,7 +11958,7 @@
                             <w:rFonts w:ascii="Cambria Math" w:hAnsi="Cambria Math"/>
                             <w:lang w:val="en-US"/>
                           </w:rPr>
-                          <m:t xml:space="preserve"> LMH</m:t>
+                          <m:t xml:space="preserve"> L</m:t>
                         </m:r>
                       </m:e>
                       <m:sub>
@@ -12322,7 +11967,7 @@
                             <w:rFonts w:ascii="Cambria Math" w:hAnsi="Cambria Math"/>
                             <w:lang w:val="en-US"/>
                           </w:rPr>
-                          <m:t>L</m:t>
+                          <m:t>HB</m:t>
                         </m:r>
                       </m:sub>
                     </m:sSub>
@@ -12333,7 +11978,7 @@
                         <w:rFonts w:ascii="Cambria Math" w:hAnsi="Cambria Math"/>
                         <w:lang w:val="en-US"/>
                       </w:rPr>
-                      <m:t>S</m:t>
+                      <m:t>L</m:t>
                     </m:r>
                   </m:sub>
                 </m:sSub>
@@ -12787,27 +12432,14 @@
             <w:r>
               <w:t>(</w:t>
             </w:r>
-            <w:r>
-              <w:fldChar w:fldCharType="begin"/>
-            </w:r>
-            <w:r>
-              <w:instrText xml:space="preserve"> SEQ Формула \* ARABIC </w:instrText>
-            </w:r>
-            <w:r>
-              <w:fldChar w:fldCharType="separate"/>
-            </w:r>
-            <w:r>
-              <w:rPr>
-                <w:noProof/>
-              </w:rPr>
-              <w:t>39</w:t>
-            </w:r>
-            <w:r>
-              <w:rPr>
-                <w:noProof/>
-              </w:rPr>
-              <w:fldChar w:fldCharType="end"/>
-            </w:r>
+            <w:fldSimple w:instr=" SEQ Формула \* ARABIC ">
+              <w:r>
+                <w:rPr>
+                  <w:noProof/>
+                </w:rPr>
+                <w:t>39</w:t>
+              </w:r>
+            </w:fldSimple>
             <w:r>
               <w:t>)</w:t>
             </w:r>
@@ -13019,27 +12651,14 @@
             <w:r>
               <w:t>(</w:t>
             </w:r>
-            <w:r>
-              <w:fldChar w:fldCharType="begin"/>
-            </w:r>
-            <w:r>
-              <w:instrText xml:space="preserve"> SEQ Формула \* ARABIC </w:instrText>
-            </w:r>
-            <w:r>
-              <w:fldChar w:fldCharType="separate"/>
-            </w:r>
-            <w:r>
-              <w:rPr>
-                <w:noProof/>
-              </w:rPr>
-              <w:t>40</w:t>
-            </w:r>
-            <w:r>
-              <w:rPr>
-                <w:noProof/>
-              </w:rPr>
-              <w:fldChar w:fldCharType="end"/>
-            </w:r>
+            <w:fldSimple w:instr=" SEQ Формула \* ARABIC ">
+              <w:r>
+                <w:rPr>
+                  <w:noProof/>
+                </w:rPr>
+                <w:t>40</w:t>
+              </w:r>
+            </w:fldSimple>
             <w:r>
               <w:t>)</w:t>
             </w:r>
@@ -13337,27 +12956,14 @@
             <w:r>
               <w:t>(</w:t>
             </w:r>
-            <w:r>
-              <w:fldChar w:fldCharType="begin"/>
-            </w:r>
-            <w:r>
-              <w:instrText xml:space="preserve"> SEQ Формула \* ARABIC </w:instrText>
-            </w:r>
-            <w:r>
-              <w:fldChar w:fldCharType="separate"/>
-            </w:r>
-            <w:r>
-              <w:rPr>
-                <w:noProof/>
-              </w:rPr>
-              <w:t>41</w:t>
-            </w:r>
-            <w:r>
-              <w:rPr>
-                <w:noProof/>
-              </w:rPr>
-              <w:fldChar w:fldCharType="end"/>
-            </w:r>
+            <w:fldSimple w:instr=" SEQ Формула \* ARABIC ">
+              <w:r>
+                <w:rPr>
+                  <w:noProof/>
+                </w:rPr>
+                <w:t>41</w:t>
+              </w:r>
+            </w:fldSimple>
             <w:r>
               <w:t>)</w:t>
             </w:r>
@@ -19128,7 +18734,6 @@
         <w:docPartUnique/>
       </w:docPartObj>
     </w:sdtPr>
-    <w:sdtEndPr/>
     <w:sdtContent>
       <w:p>
         <w:pPr>

</xml_diff>

<commit_message>
description.docx: block's applicate determination is added + unimportant fix
</commit_message>
<xml_diff>
--- a/descriptions/description.docx
+++ b/descriptions/description.docx
@@ -3164,18 +3164,18 @@
       <w:r>
         <w:t xml:space="preserve">блока по сравнению с высотой надводного борта </w:t>
       </w:r>
-      <w:r>
-        <w:rPr>
-          <w:lang w:val="en-US"/>
-        </w:rPr>
-        <w:t>H</w:t>
-      </w:r>
-      <w:r>
-        <w:rPr>
-          <w:vertAlign w:val="subscript"/>
-        </w:rPr>
-        <w:t>Б</w:t>
-      </w:r>
+      <m:oMath>
+        <m:r>
+          <m:rPr>
+            <m:sty m:val="p"/>
+          </m:rPr>
+          <w:rPr>
+            <w:rFonts w:ascii="Cambria Math" w:hAnsi="Cambria Math"/>
+            <w:lang w:val="en-US"/>
+          </w:rPr>
+          <m:t>FB</m:t>
+        </m:r>
+      </m:oMath>
       <w:r>
         <w:t>;</w:t>
       </w:r>
@@ -5380,6 +5380,284 @@
     </w:p>
     <w:p>
       <w:r>
+        <w:t>Аппликата размещения блока надстройки:</w:t>
+      </w:r>
+    </w:p>
+    <w:tbl>
+      <w:tblPr>
+        <w:tblStyle w:val="af8"/>
+        <w:tblW w:w="0" w:type="auto"/>
+        <w:tblBorders>
+          <w:top w:val="none" w:sz="0" w:space="0" w:color="auto"/>
+          <w:left w:val="none" w:sz="0" w:space="0" w:color="auto"/>
+          <w:bottom w:val="none" w:sz="0" w:space="0" w:color="auto"/>
+          <w:right w:val="none" w:sz="0" w:space="0" w:color="auto"/>
+          <w:insideH w:val="none" w:sz="0" w:space="0" w:color="auto"/>
+          <w:insideV w:val="none" w:sz="0" w:space="0" w:color="auto"/>
+        </w:tblBorders>
+        <w:tblLook w:val="04A0" w:firstRow="1" w:lastRow="0" w:firstColumn="1" w:lastColumn="0" w:noHBand="0" w:noVBand="1"/>
+      </w:tblPr>
+      <w:tblGrid>
+        <w:gridCol w:w="7933"/>
+        <w:gridCol w:w="1411"/>
+      </w:tblGrid>
+      <w:tr>
+        <w:trPr>
+          <w:trHeight w:val="476"/>
+        </w:trPr>
+        <w:tc>
+          <w:tcPr>
+            <w:tcW w:w="7933" w:type="dxa"/>
+            <w:vAlign w:val="center"/>
+          </w:tcPr>
+          <w:p>
+            <w:pPr>
+              <w:rPr>
+                <w:lang w:val="en-US"/>
+              </w:rPr>
+            </w:pPr>
+            <m:oMathPara>
+              <m:oMath>
+                <m:sSub>
+                  <m:sSubPr>
+                    <m:ctrlPr>
+                      <w:rPr>
+                        <w:rFonts w:ascii="Cambria Math" w:hAnsi="Cambria Math"/>
+                        <w:i/>
+                        <w:lang w:val="en-US"/>
+                      </w:rPr>
+                    </m:ctrlPr>
+                  </m:sSubPr>
+                  <m:e>
+                    <m:r>
+                      <w:rPr>
+                        <w:rFonts w:ascii="Cambria Math" w:hAnsi="Cambria Math"/>
+                        <w:lang w:val="en-US"/>
+                      </w:rPr>
+                      <m:t>Z</m:t>
+                    </m:r>
+                  </m:e>
+                  <m:sub>
+                    <m:sSub>
+                      <m:sSubPr>
+                        <m:ctrlPr>
+                          <w:rPr>
+                            <w:rFonts w:ascii="Cambria Math" w:hAnsi="Cambria Math"/>
+                            <w:i/>
+                            <w:lang w:val="en-US"/>
+                          </w:rPr>
+                        </m:ctrlPr>
+                      </m:sSubPr>
+                      <m:e>
+                        <m:r>
+                          <w:rPr>
+                            <w:rFonts w:ascii="Cambria Math" w:hAnsi="Cambria Math"/>
+                            <w:lang w:val="en-US"/>
+                          </w:rPr>
+                          <m:t>SB</m:t>
+                        </m:r>
+                      </m:e>
+                      <m:sub>
+                        <m:r>
+                          <w:rPr>
+                            <w:rFonts w:ascii="Cambria Math" w:hAnsi="Cambria Math"/>
+                            <w:lang w:val="en-US"/>
+                          </w:rPr>
+                          <m:t>H</m:t>
+                        </m:r>
+                      </m:sub>
+                    </m:sSub>
+                  </m:sub>
+                </m:sSub>
+                <m:r>
+                  <w:rPr>
+                    <w:rFonts w:ascii="Cambria Math" w:hAnsi="Cambria Math"/>
+                    <w:lang w:val="en-US"/>
+                  </w:rPr>
+                  <m:t>=</m:t>
+                </m:r>
+                <m:sSub>
+                  <m:sSubPr>
+                    <m:ctrlPr>
+                      <w:rPr>
+                        <w:rFonts w:ascii="Cambria Math" w:hAnsi="Cambria Math"/>
+                        <w:i/>
+                        <w:lang w:val="en-US"/>
+                      </w:rPr>
+                    </m:ctrlPr>
+                  </m:sSubPr>
+                  <m:e>
+                    <m:r>
+                      <w:rPr>
+                        <w:rFonts w:ascii="Cambria Math" w:hAnsi="Cambria Math"/>
+                        <w:lang w:val="en-US"/>
+                      </w:rPr>
+                      <m:t>Z</m:t>
+                    </m:r>
+                  </m:e>
+                  <m:sub>
+                    <m:sSub>
+                      <m:sSubPr>
+                        <m:ctrlPr>
+                          <w:rPr>
+                            <w:rFonts w:ascii="Cambria Math" w:hAnsi="Cambria Math"/>
+                            <w:i/>
+                            <w:lang w:val="en-US"/>
+                          </w:rPr>
+                        </m:ctrlPr>
+                      </m:sSubPr>
+                      <m:e>
+                        <m:r>
+                          <w:rPr>
+                            <w:rFonts w:ascii="Cambria Math" w:hAnsi="Cambria Math"/>
+                            <w:lang w:val="en-US"/>
+                          </w:rPr>
+                          <m:t>HB</m:t>
+                        </m:r>
+                      </m:e>
+                      <m:sub>
+                        <m:r>
+                          <w:rPr>
+                            <w:rFonts w:ascii="Cambria Math" w:hAnsi="Cambria Math"/>
+                            <w:lang w:val="en-US"/>
+                          </w:rPr>
+                          <m:t>H</m:t>
+                        </m:r>
+                      </m:sub>
+                    </m:sSub>
+                  </m:sub>
+                </m:sSub>
+                <m:r>
+                  <w:rPr>
+                    <w:rFonts w:ascii="Cambria Math" w:hAnsi="Cambria Math"/>
+                    <w:lang w:val="en-US"/>
+                  </w:rPr>
+                  <m:t>+</m:t>
+                </m:r>
+                <m:sSub>
+                  <m:sSubPr>
+                    <m:ctrlPr>
+                      <w:rPr>
+                        <w:rFonts w:ascii="Cambria Math" w:hAnsi="Cambria Math"/>
+                        <w:i/>
+                        <w:lang w:val="en-US"/>
+                      </w:rPr>
+                    </m:ctrlPr>
+                  </m:sSubPr>
+                  <m:e>
+                    <m:r>
+                      <w:rPr>
+                        <w:rFonts w:ascii="Cambria Math" w:hAnsi="Cambria Math"/>
+                        <w:lang w:val="en-US"/>
+                      </w:rPr>
+                      <m:t>h</m:t>
+                    </m:r>
+                  </m:e>
+                  <m:sub>
+                    <m:sSub>
+                      <m:sSubPr>
+                        <m:ctrlPr>
+                          <w:rPr>
+                            <w:rFonts w:ascii="Cambria Math" w:hAnsi="Cambria Math"/>
+                            <w:i/>
+                            <w:lang w:val="en-US"/>
+                          </w:rPr>
+                        </m:ctrlPr>
+                      </m:sSubPr>
+                      <m:e>
+                        <m:r>
+                          <w:rPr>
+                            <w:rFonts w:ascii="Cambria Math" w:hAnsi="Cambria Math"/>
+                            <w:lang w:val="en-US"/>
+                          </w:rPr>
+                          <m:t>HB</m:t>
+                        </m:r>
+                      </m:e>
+                      <m:sub>
+                        <m:r>
+                          <w:rPr>
+                            <w:rFonts w:ascii="Cambria Math" w:hAnsi="Cambria Math"/>
+                            <w:lang w:val="en-US"/>
+                          </w:rPr>
+                          <m:t>H</m:t>
+                        </m:r>
+                      </m:sub>
+                    </m:sSub>
+                  </m:sub>
+                </m:sSub>
+              </m:oMath>
+            </m:oMathPara>
+          </w:p>
+        </w:tc>
+        <w:tc>
+          <w:tcPr>
+            <w:tcW w:w="1411" w:type="dxa"/>
+            <w:vAlign w:val="center"/>
+          </w:tcPr>
+          <w:p>
+            <w:pPr>
+              <w:pStyle w:val="affff8"/>
+              <w:rPr>
+                <w:rFonts w:ascii="Cambria Math" w:hAnsi="Cambria Math"/>
+                <w:lang w:val="en-US"/>
+              </w:rPr>
+            </w:pPr>
+            <w:r>
+              <w:rPr>
+                <w:rFonts w:ascii="Cambria Math" w:hAnsi="Cambria Math"/>
+                <w:lang w:val="en-US"/>
+              </w:rPr>
+              <w:t>(</w:t>
+            </w:r>
+            <w:r>
+              <w:rPr>
+                <w:rFonts w:ascii="Cambria Math" w:hAnsi="Cambria Math"/>
+                <w:lang w:val="en-US"/>
+              </w:rPr>
+              <w:fldChar w:fldCharType="begin"/>
+            </w:r>
+            <w:r>
+              <w:rPr>
+                <w:rFonts w:ascii="Cambria Math" w:hAnsi="Cambria Math"/>
+                <w:lang w:val="en-US"/>
+              </w:rPr>
+              <w:instrText xml:space="preserve"> SEQ Формула \* ARABIC </w:instrText>
+            </w:r>
+            <w:r>
+              <w:rPr>
+                <w:rFonts w:ascii="Cambria Math" w:hAnsi="Cambria Math"/>
+                <w:lang w:val="en-US"/>
+              </w:rPr>
+              <w:fldChar w:fldCharType="separate"/>
+            </w:r>
+            <w:r>
+              <w:rPr>
+                <w:rFonts w:ascii="Cambria Math" w:hAnsi="Cambria Math"/>
+                <w:noProof/>
+                <w:lang w:val="en-US"/>
+              </w:rPr>
+              <w:t>16</w:t>
+            </w:r>
+            <w:r>
+              <w:rPr>
+                <w:rFonts w:ascii="Cambria Math" w:hAnsi="Cambria Math"/>
+                <w:lang w:val="en-US"/>
+              </w:rPr>
+              <w:fldChar w:fldCharType="end"/>
+            </w:r>
+            <w:r>
+              <w:rPr>
+                <w:rFonts w:ascii="Cambria Math" w:hAnsi="Cambria Math"/>
+                <w:lang w:val="en-US"/>
+              </w:rPr>
+              <w:t>)</w:t>
+            </w:r>
+          </w:p>
+        </w:tc>
+      </w:tr>
+    </w:tbl>
+    <w:p>
+      <w:r>
         <w:t xml:space="preserve">Длина нижнего основания </w:t>
       </w:r>
       <w:proofErr w:type="spellStart"/>
@@ -5611,6 +5889,7 @@
         <w:keepNext/>
       </w:pPr>
       <w:r>
+        <w:lastRenderedPageBreak/>
         <w:t>Длина верхнего основания</w:t>
       </w:r>
       <w:r>
@@ -6049,7 +6328,6 @@
         <w:keepNext/>
       </w:pPr>
       <w:r>
-        <w:lastRenderedPageBreak/>
         <w:t xml:space="preserve">Высота </w:t>
       </w:r>
       <w:proofErr w:type="spellStart"/>

</xml_diff>

<commit_message>
g-formula fixed generaldata fixed: displacement lineEdit added
</commit_message>
<xml_diff>
--- a/descriptions/description.docx
+++ b/descriptions/description.docx
@@ -219,27 +219,14 @@
             <w:r>
               <w:t>(</w:t>
             </w:r>
-            <w:r>
-              <w:fldChar w:fldCharType="begin"/>
-            </w:r>
-            <w:r>
-              <w:instrText xml:space="preserve"> SEQ Формула \* ARABIC </w:instrText>
-            </w:r>
-            <w:r>
-              <w:fldChar w:fldCharType="separate"/>
-            </w:r>
-            <w:r>
-              <w:rPr>
-                <w:noProof/>
-              </w:rPr>
-              <w:t>1</w:t>
-            </w:r>
-            <w:r>
-              <w:rPr>
-                <w:noProof/>
-              </w:rPr>
-              <w:fldChar w:fldCharType="end"/>
-            </w:r>
+            <w:fldSimple w:instr=" SEQ Формула \* ARABIC ">
+              <w:r>
+                <w:rPr>
+                  <w:noProof/>
+                </w:rPr>
+                <w:t>1</w:t>
+              </w:r>
+            </w:fldSimple>
             <w:r>
               <w:t>)</w:t>
             </w:r>
@@ -360,27 +347,14 @@
             <w:r>
               <w:t>(</w:t>
             </w:r>
-            <w:r>
-              <w:fldChar w:fldCharType="begin"/>
-            </w:r>
-            <w:r>
-              <w:instrText xml:space="preserve"> SEQ Формула \* ARABIC </w:instrText>
-            </w:r>
-            <w:r>
-              <w:fldChar w:fldCharType="separate"/>
-            </w:r>
-            <w:r>
-              <w:rPr>
-                <w:noProof/>
-              </w:rPr>
-              <w:t>2</w:t>
-            </w:r>
-            <w:r>
-              <w:rPr>
-                <w:noProof/>
-              </w:rPr>
-              <w:fldChar w:fldCharType="end"/>
-            </w:r>
+            <w:fldSimple w:instr=" SEQ Формула \* ARABIC ">
+              <w:r>
+                <w:rPr>
+                  <w:noProof/>
+                </w:rPr>
+                <w:t>2</w:t>
+              </w:r>
+            </w:fldSimple>
             <w:r>
               <w:t>)</w:t>
             </w:r>
@@ -675,27 +649,14 @@
             <w:r>
               <w:t>(</w:t>
             </w:r>
-            <w:r>
-              <w:fldChar w:fldCharType="begin"/>
-            </w:r>
-            <w:r>
-              <w:instrText xml:space="preserve"> SEQ Формула \* ARABIC </w:instrText>
-            </w:r>
-            <w:r>
-              <w:fldChar w:fldCharType="separate"/>
-            </w:r>
-            <w:r>
-              <w:rPr>
-                <w:noProof/>
-              </w:rPr>
-              <w:t>3</w:t>
-            </w:r>
-            <w:r>
-              <w:rPr>
-                <w:noProof/>
-              </w:rPr>
-              <w:fldChar w:fldCharType="end"/>
-            </w:r>
+            <w:fldSimple w:instr=" SEQ Формула \* ARABIC ">
+              <w:r>
+                <w:rPr>
+                  <w:noProof/>
+                </w:rPr>
+                <w:t>3</w:t>
+              </w:r>
+            </w:fldSimple>
             <w:r>
               <w:t>)</w:t>
             </w:r>
@@ -886,27 +847,14 @@
             <w:r>
               <w:t>(</w:t>
             </w:r>
-            <w:r>
-              <w:fldChar w:fldCharType="begin"/>
-            </w:r>
-            <w:r>
-              <w:instrText xml:space="preserve"> SEQ Формула \* ARABIC </w:instrText>
-            </w:r>
-            <w:r>
-              <w:fldChar w:fldCharType="separate"/>
-            </w:r>
-            <w:r>
-              <w:rPr>
-                <w:noProof/>
-              </w:rPr>
-              <w:t>4</w:t>
-            </w:r>
-            <w:r>
-              <w:rPr>
-                <w:noProof/>
-              </w:rPr>
-              <w:fldChar w:fldCharType="end"/>
-            </w:r>
+            <w:fldSimple w:instr=" SEQ Формула \* ARABIC ">
+              <w:r>
+                <w:rPr>
+                  <w:noProof/>
+                </w:rPr>
+                <w:t>4</w:t>
+              </w:r>
+            </w:fldSimple>
             <w:r>
               <w:t>)</w:t>
             </w:r>
@@ -952,14 +900,12 @@
       <w:r>
         <w:t xml:space="preserve"> – </w:t>
       </w:r>
-      <w:proofErr w:type="spellStart"/>
       <w:r>
         <w:rPr>
           <w:lang w:val="en-US"/>
         </w:rPr>
         <w:t>i</w:t>
       </w:r>
-      <w:proofErr w:type="spellEnd"/>
       <w:r>
         <w:t>-</w:t>
       </w:r>
@@ -1409,27 +1355,14 @@
             <w:r>
               <w:t>(</w:t>
             </w:r>
-            <w:r>
-              <w:fldChar w:fldCharType="begin"/>
-            </w:r>
-            <w:r>
-              <w:instrText xml:space="preserve"> SEQ Формула \* ARABIC </w:instrText>
-            </w:r>
-            <w:r>
-              <w:fldChar w:fldCharType="separate"/>
-            </w:r>
-            <w:r>
-              <w:rPr>
-                <w:noProof/>
-              </w:rPr>
-              <w:t>5</w:t>
-            </w:r>
-            <w:r>
-              <w:rPr>
-                <w:noProof/>
-              </w:rPr>
-              <w:fldChar w:fldCharType="end"/>
-            </w:r>
+            <w:fldSimple w:instr=" SEQ Формула \* ARABIC ">
+              <w:r>
+                <w:rPr>
+                  <w:noProof/>
+                </w:rPr>
+                <w:t>5</w:t>
+              </w:r>
+            </w:fldSimple>
             <w:r>
               <w:t>)</w:t>
             </w:r>
@@ -1493,14 +1426,12 @@
       <w:r>
         <w:t xml:space="preserve"> – </w:t>
       </w:r>
-      <w:proofErr w:type="spellStart"/>
       <w:r>
         <w:rPr>
           <w:lang w:val="en-US"/>
         </w:rPr>
         <w:t>i</w:t>
       </w:r>
-      <w:proofErr w:type="spellEnd"/>
       <w:r>
         <w:t>-</w:t>
       </w:r>
@@ -1632,14 +1563,12 @@
       <w:r>
         <w:t xml:space="preserve">Выбор </w:t>
       </w:r>
-      <w:proofErr w:type="spellStart"/>
       <w:r>
         <w:rPr>
           <w:lang w:val="en-US"/>
         </w:rPr>
         <w:t>i</w:t>
       </w:r>
-      <w:proofErr w:type="spellEnd"/>
       <w:r>
         <w:t>-</w:t>
       </w:r>
@@ -1743,7 +1672,15 @@
         <w:t>процесса оптимизации</w:t>
       </w:r>
       <w:r>
-        <w:t xml:space="preserve">. При каждом неудачном шаге оптимизации, показатель </w:t>
+        <w:t xml:space="preserve">. </w:t>
+      </w:r>
+      <w:proofErr w:type="gramStart"/>
+      <w:r>
+        <w:t>При каждом неудачном шаге оптимизации,</w:t>
+      </w:r>
+      <w:proofErr w:type="gramEnd"/>
+      <w:r>
+        <w:t xml:space="preserve"> показатель </w:t>
       </w:r>
       <w:r>
         <w:rPr>
@@ -1929,27 +1866,14 @@
             <w:r>
               <w:t>(</w:t>
             </w:r>
-            <w:r>
-              <w:fldChar w:fldCharType="begin"/>
-            </w:r>
-            <w:r>
-              <w:instrText xml:space="preserve"> SEQ Формула \* ARABIC </w:instrText>
-            </w:r>
-            <w:r>
-              <w:fldChar w:fldCharType="separate"/>
-            </w:r>
-            <w:r>
-              <w:rPr>
-                <w:noProof/>
-              </w:rPr>
-              <w:t>6</w:t>
-            </w:r>
-            <w:r>
-              <w:rPr>
-                <w:noProof/>
-              </w:rPr>
-              <w:fldChar w:fldCharType="end"/>
-            </w:r>
+            <w:fldSimple w:instr=" SEQ Формула \* ARABIC ">
+              <w:r>
+                <w:rPr>
+                  <w:noProof/>
+                </w:rPr>
+                <w:t>6</w:t>
+              </w:r>
+            </w:fldSimple>
             <w:r>
               <w:t>)</w:t>
             </w:r>
@@ -2189,27 +2113,14 @@
             <w:r>
               <w:t>(</w:t>
             </w:r>
-            <w:r>
-              <w:fldChar w:fldCharType="begin"/>
-            </w:r>
-            <w:r>
-              <w:instrText xml:space="preserve"> SEQ Формула \* ARABIC </w:instrText>
-            </w:r>
-            <w:r>
-              <w:fldChar w:fldCharType="separate"/>
-            </w:r>
-            <w:r>
-              <w:rPr>
-                <w:noProof/>
-              </w:rPr>
-              <w:t>7</w:t>
-            </w:r>
-            <w:r>
-              <w:rPr>
-                <w:noProof/>
-              </w:rPr>
-              <w:fldChar w:fldCharType="end"/>
-            </w:r>
+            <w:fldSimple w:instr=" SEQ Формула \* ARABIC ">
+              <w:r>
+                <w:rPr>
+                  <w:noProof/>
+                </w:rPr>
+                <w:t>7</w:t>
+              </w:r>
+            </w:fldSimple>
             <w:r>
               <w:t>)</w:t>
             </w:r>
@@ -2411,27 +2322,14 @@
             <w:r>
               <w:t>(</w:t>
             </w:r>
-            <w:r>
-              <w:fldChar w:fldCharType="begin"/>
-            </w:r>
-            <w:r>
-              <w:instrText xml:space="preserve"> SEQ Формула \* ARABIC </w:instrText>
-            </w:r>
-            <w:r>
-              <w:fldChar w:fldCharType="separate"/>
-            </w:r>
-            <w:r>
-              <w:rPr>
-                <w:noProof/>
-              </w:rPr>
-              <w:t>8</w:t>
-            </w:r>
-            <w:r>
-              <w:rPr>
-                <w:noProof/>
-              </w:rPr>
-              <w:fldChar w:fldCharType="end"/>
-            </w:r>
+            <w:fldSimple w:instr=" SEQ Формула \* ARABIC ">
+              <w:r>
+                <w:rPr>
+                  <w:noProof/>
+                </w:rPr>
+                <w:t>8</w:t>
+              </w:r>
+            </w:fldSimple>
             <w:r>
               <w:t>)</w:t>
             </w:r>
@@ -2531,27 +2429,14 @@
             <w:r>
               <w:t>(</w:t>
             </w:r>
-            <w:r>
-              <w:fldChar w:fldCharType="begin"/>
-            </w:r>
-            <w:r>
-              <w:instrText xml:space="preserve"> SEQ Формула \* ARABIC </w:instrText>
-            </w:r>
-            <w:r>
-              <w:fldChar w:fldCharType="separate"/>
-            </w:r>
-            <w:r>
-              <w:rPr>
-                <w:noProof/>
-              </w:rPr>
-              <w:t>9</w:t>
-            </w:r>
-            <w:r>
-              <w:rPr>
-                <w:noProof/>
-              </w:rPr>
-              <w:fldChar w:fldCharType="end"/>
-            </w:r>
+            <w:fldSimple w:instr=" SEQ Формула \* ARABIC ">
+              <w:r>
+                <w:rPr>
+                  <w:noProof/>
+                </w:rPr>
+                <w:t>9</w:t>
+              </w:r>
+            </w:fldSimple>
             <w:r>
               <w:t>)</w:t>
             </w:r>
@@ -2654,24 +2539,14 @@
       <w:r>
         <w:t xml:space="preserve">число значений, которые может принимать </w:t>
       </w:r>
-      <w:proofErr w:type="spellStart"/>
       <w:r>
         <w:rPr>
           <w:lang w:val="en-US"/>
         </w:rPr>
         <w:t>i</w:t>
       </w:r>
-      <w:proofErr w:type="spellEnd"/>
-      <w:r>
-        <w:t>-</w:t>
-      </w:r>
-      <w:proofErr w:type="spellStart"/>
-      <w:r>
-        <w:t>ая</w:t>
-      </w:r>
-      <w:proofErr w:type="spellEnd"/>
-      <w:r>
-        <w:t xml:space="preserve"> дискретная переменная.</w:t>
+      <w:r>
+        <w:t>-ая дискретная переменная.</w:t>
       </w:r>
     </w:p>
     <w:p>
@@ -2772,11 +2647,16 @@
         <w:t xml:space="preserve"> – длина</w:t>
       </w:r>
       <w:r>
-        <w:t>, м</w:t>
+        <w:t xml:space="preserve">, </w:t>
+      </w:r>
+      <w:proofErr w:type="gramStart"/>
+      <w:r>
+        <w:t>м</w:t>
       </w:r>
       <w:r>
         <w:t>;</w:t>
       </w:r>
+      <w:proofErr w:type="gramEnd"/>
     </w:p>
     <w:p>
       <w:pPr>
@@ -2792,11 +2672,16 @@
         <w:t xml:space="preserve"> – ширина</w:t>
       </w:r>
       <w:r>
-        <w:t>, м</w:t>
+        <w:t xml:space="preserve">, </w:t>
+      </w:r>
+      <w:proofErr w:type="gramStart"/>
+      <w:r>
+        <w:t>м</w:t>
       </w:r>
       <w:r>
         <w:t>;</w:t>
       </w:r>
+      <w:proofErr w:type="gramEnd"/>
     </w:p>
     <w:p>
       <w:pPr>
@@ -2812,11 +2697,16 @@
         <w:t xml:space="preserve"> – осадка</w:t>
       </w:r>
       <w:r>
-        <w:t>, м</w:t>
+        <w:t xml:space="preserve">, </w:t>
+      </w:r>
+      <w:proofErr w:type="gramStart"/>
+      <w:r>
+        <w:t>м</w:t>
       </w:r>
       <w:r>
         <w:t>;</w:t>
       </w:r>
+      <w:proofErr w:type="gramEnd"/>
     </w:p>
     <w:p>
       <w:pPr>
@@ -2832,11 +2722,16 @@
         <w:t xml:space="preserve"> – высота борта</w:t>
       </w:r>
       <w:r>
-        <w:t>, м</w:t>
+        <w:t xml:space="preserve">, </w:t>
+      </w:r>
+      <w:proofErr w:type="gramStart"/>
+      <w:r>
+        <w:t>м</w:t>
       </w:r>
       <w:r>
         <w:t>;</w:t>
       </w:r>
+      <w:proofErr w:type="gramEnd"/>
     </w:p>
     <w:p>
       <w:pPr>
@@ -2849,8 +2744,13 @@
         <w:t>D</w:t>
       </w:r>
       <w:r>
-        <w:t xml:space="preserve"> – водоизмещение корабля, т;</w:t>
-      </w:r>
+        <w:t xml:space="preserve"> – водоизмещение корабля, </w:t>
+      </w:r>
+      <w:proofErr w:type="gramStart"/>
+      <w:r>
+        <w:t>т;</w:t>
+      </w:r>
+      <w:proofErr w:type="gramEnd"/>
     </w:p>
     <w:p>
       <w:pPr>
@@ -2934,7 +2834,6 @@
       <w:pPr>
         <w:pStyle w:val="a2"/>
       </w:pPr>
-      <w:proofErr w:type="spellStart"/>
       <w:r>
         <w:rPr>
           <w:lang w:val="en-US"/>
@@ -2948,16 +2847,20 @@
         </w:rPr>
         <w:t>W</w:t>
       </w:r>
-      <w:proofErr w:type="spellEnd"/>
       <w:r>
         <w:t xml:space="preserve"> = 1200 Па</w:t>
       </w:r>
       <w:r>
-        <w:t xml:space="preserve"> – давление ветра</w:t>
+        <w:t xml:space="preserve"> – давление </w:t>
+      </w:r>
+      <w:proofErr w:type="gramStart"/>
+      <w:r>
+        <w:t>ветра</w:t>
       </w:r>
       <w:r>
         <w:t>;</w:t>
       </w:r>
+      <w:proofErr w:type="gramEnd"/>
     </w:p>
     <w:p>
       <w:pPr>
@@ -3027,9 +2930,11 @@
         </w:rPr>
         <w:t> </w:t>
       </w:r>
+      <w:proofErr w:type="gramStart"/>
       <w:r>
         <w:t>м;</w:t>
       </w:r>
+      <w:proofErr w:type="gramEnd"/>
     </w:p>
     <w:p>
       <w:pPr>
@@ -3054,8 +2959,13 @@
         <w:t>максимума огибающей силуэта</w:t>
       </w:r>
       <w:r>
-        <w:t xml:space="preserve"> (доли длины);</w:t>
-      </w:r>
+        <w:t xml:space="preserve"> (доли длины</w:t>
+      </w:r>
+      <w:proofErr w:type="gramStart"/>
+      <w:r>
+        <w:t>);</w:t>
+      </w:r>
+      <w:proofErr w:type="gramEnd"/>
     </w:p>
     <w:p>
       <w:pPr>
@@ -3197,14 +3107,12 @@
       <w:r>
         <w:t xml:space="preserve">длины </w:t>
       </w:r>
-      <w:proofErr w:type="spellStart"/>
       <w:r>
         <w:rPr>
           <w:lang w:val="en-US"/>
         </w:rPr>
         <w:t>i</w:t>
       </w:r>
-      <w:proofErr w:type="spellEnd"/>
       <w:r>
         <w:t>-</w:t>
       </w:r>
@@ -3273,14 +3181,12 @@
       <w:r>
         <w:t xml:space="preserve">высоты </w:t>
       </w:r>
-      <w:proofErr w:type="spellStart"/>
       <w:r>
         <w:rPr>
           <w:lang w:val="en-US"/>
         </w:rPr>
         <w:t>i</w:t>
       </w:r>
-      <w:proofErr w:type="spellEnd"/>
       <w:r>
         <w:t xml:space="preserve">-го блока надстройки. Определяет относительную высоту </w:t>
       </w:r>
@@ -4183,27 +4089,14 @@
             <w:r>
               <w:t>(</w:t>
             </w:r>
-            <w:r>
-              <w:fldChar w:fldCharType="begin"/>
-            </w:r>
-            <w:r>
-              <w:instrText xml:space="preserve"> SEQ Формула \* ARABIC  \* MERGEFORMAT </w:instrText>
-            </w:r>
-            <w:r>
-              <w:fldChar w:fldCharType="separate"/>
-            </w:r>
-            <w:r>
-              <w:rPr>
-                <w:noProof/>
-              </w:rPr>
-              <w:t>10</w:t>
-            </w:r>
-            <w:r>
-              <w:rPr>
-                <w:noProof/>
-              </w:rPr>
-              <w:fldChar w:fldCharType="end"/>
-            </w:r>
+            <w:fldSimple w:instr=" SEQ Формула \* ARABIC  \* MERGEFORMAT ">
+              <w:r>
+                <w:rPr>
+                  <w:noProof/>
+                </w:rPr>
+                <w:t>10</w:t>
+              </w:r>
+            </w:fldSimple>
             <w:r>
               <w:t>)</w:t>
             </w:r>
@@ -4655,27 +4548,14 @@
             <w:r>
               <w:t>(</w:t>
             </w:r>
-            <w:r>
-              <w:fldChar w:fldCharType="begin"/>
-            </w:r>
-            <w:r>
-              <w:instrText xml:space="preserve"> SEQ Формула \* ARABIC </w:instrText>
-            </w:r>
-            <w:r>
-              <w:fldChar w:fldCharType="separate"/>
-            </w:r>
-            <w:r>
-              <w:rPr>
-                <w:noProof/>
-              </w:rPr>
-              <w:t>11</w:t>
-            </w:r>
-            <w:r>
-              <w:rPr>
-                <w:noProof/>
-              </w:rPr>
-              <w:fldChar w:fldCharType="end"/>
-            </w:r>
+            <w:fldSimple w:instr=" SEQ Формула \* ARABIC ">
+              <w:r>
+                <w:rPr>
+                  <w:noProof/>
+                </w:rPr>
+                <w:t>11</w:t>
+              </w:r>
+            </w:fldSimple>
             <w:r>
               <w:t>)</w:t>
             </w:r>
@@ -5149,27 +5029,14 @@
             <w:r>
               <w:t>(</w:t>
             </w:r>
-            <w:r>
-              <w:fldChar w:fldCharType="begin"/>
-            </w:r>
-            <w:r>
-              <w:instrText xml:space="preserve"> SEQ Формула \* ARABIC </w:instrText>
-            </w:r>
-            <w:r>
-              <w:fldChar w:fldCharType="separate"/>
-            </w:r>
-            <w:r>
-              <w:rPr>
-                <w:noProof/>
-              </w:rPr>
-              <w:t>12</w:t>
-            </w:r>
-            <w:r>
-              <w:rPr>
-                <w:noProof/>
-              </w:rPr>
-              <w:fldChar w:fldCharType="end"/>
-            </w:r>
+            <w:fldSimple w:instr=" SEQ Формула \* ARABIC ">
+              <w:r>
+                <w:rPr>
+                  <w:noProof/>
+                </w:rPr>
+                <w:t>12</w:t>
+              </w:r>
+            </w:fldSimple>
             <w:r>
               <w:t>)</w:t>
             </w:r>
@@ -5287,27 +5154,14 @@
             <w:r>
               <w:t>(</w:t>
             </w:r>
-            <w:r>
-              <w:fldChar w:fldCharType="begin"/>
-            </w:r>
-            <w:r>
-              <w:instrText xml:space="preserve"> SEQ Формула \* ARABIC </w:instrText>
-            </w:r>
-            <w:r>
-              <w:fldChar w:fldCharType="separate"/>
-            </w:r>
-            <w:r>
-              <w:rPr>
-                <w:noProof/>
-              </w:rPr>
-              <w:t>13</w:t>
-            </w:r>
-            <w:r>
-              <w:rPr>
-                <w:noProof/>
-              </w:rPr>
-              <w:fldChar w:fldCharType="end"/>
-            </w:r>
+            <w:fldSimple w:instr=" SEQ Формула \* ARABIC ">
+              <w:r>
+                <w:rPr>
+                  <w:noProof/>
+                </w:rPr>
+                <w:t>13</w:t>
+              </w:r>
+            </w:fldSimple>
             <w:r>
               <w:t>)</w:t>
             </w:r>
@@ -5411,27 +5265,14 @@
             <w:r>
               <w:t>(</w:t>
             </w:r>
-            <w:r>
-              <w:fldChar w:fldCharType="begin"/>
-            </w:r>
-            <w:r>
-              <w:instrText xml:space="preserve"> SEQ Формула \* ARABIC </w:instrText>
-            </w:r>
-            <w:r>
-              <w:fldChar w:fldCharType="separate"/>
-            </w:r>
-            <w:r>
-              <w:rPr>
-                <w:noProof/>
-              </w:rPr>
-              <w:t>14</w:t>
-            </w:r>
-            <w:r>
-              <w:rPr>
-                <w:noProof/>
-              </w:rPr>
-              <w:fldChar w:fldCharType="end"/>
-            </w:r>
+            <w:fldSimple w:instr=" SEQ Формула \* ARABIC ">
+              <w:r>
+                <w:rPr>
+                  <w:noProof/>
+                </w:rPr>
+                <w:t>14</w:t>
+              </w:r>
+            </w:fldSimple>
             <w:r>
               <w:t>)</w:t>
             </w:r>
@@ -5542,27 +5383,14 @@
             <w:r>
               <w:t>(</w:t>
             </w:r>
-            <w:r>
-              <w:fldChar w:fldCharType="begin"/>
-            </w:r>
-            <w:r>
-              <w:instrText xml:space="preserve"> SEQ Формула \* ARABIC </w:instrText>
-            </w:r>
-            <w:r>
-              <w:fldChar w:fldCharType="separate"/>
-            </w:r>
-            <w:r>
-              <w:rPr>
-                <w:noProof/>
-              </w:rPr>
-              <w:t>15</w:t>
-            </w:r>
-            <w:r>
-              <w:rPr>
-                <w:noProof/>
-              </w:rPr>
-              <w:fldChar w:fldCharType="end"/>
-            </w:r>
+            <w:fldSimple w:instr=" SEQ Формула \* ARABIC ">
+              <w:r>
+                <w:rPr>
+                  <w:noProof/>
+                </w:rPr>
+                <w:t>15</w:t>
+              </w:r>
+            </w:fldSimple>
             <w:r>
               <w:t>)</w:t>
             </w:r>
@@ -5861,14 +5689,12 @@
       <w:r>
         <w:t xml:space="preserve">Длина нижнего основания </w:t>
       </w:r>
-      <w:proofErr w:type="spellStart"/>
       <w:r>
         <w:rPr>
           <w:lang w:val="en-US"/>
         </w:rPr>
         <w:t>i</w:t>
       </w:r>
-      <w:proofErr w:type="spellEnd"/>
       <w:r>
         <w:t>-</w:t>
       </w:r>
@@ -6096,14 +5922,12 @@
       <w:r>
         <w:t xml:space="preserve"> </w:t>
       </w:r>
-      <w:proofErr w:type="spellStart"/>
       <w:r>
         <w:rPr>
           <w:lang w:val="en-US"/>
         </w:rPr>
         <w:t>i</w:t>
       </w:r>
-      <w:proofErr w:type="spellEnd"/>
       <w:r>
         <w:t>-</w:t>
       </w:r>
@@ -6531,14 +6355,12 @@
       <w:r>
         <w:t xml:space="preserve">Высота </w:t>
       </w:r>
-      <w:proofErr w:type="spellStart"/>
       <w:r>
         <w:rPr>
           <w:lang w:val="en-US"/>
         </w:rPr>
         <w:t>i</w:t>
       </w:r>
-      <w:proofErr w:type="spellEnd"/>
       <w:r>
         <w:t>-</w:t>
       </w:r>
@@ -6691,27 +6513,14 @@
             <w:r>
               <w:t>(</w:t>
             </w:r>
-            <w:r>
-              <w:fldChar w:fldCharType="begin"/>
-            </w:r>
-            <w:r>
-              <w:instrText xml:space="preserve"> SEQ Формула \* ARABIC </w:instrText>
-            </w:r>
-            <w:r>
-              <w:fldChar w:fldCharType="separate"/>
-            </w:r>
-            <w:r>
-              <w:rPr>
-                <w:noProof/>
-              </w:rPr>
-              <w:t>19</w:t>
-            </w:r>
-            <w:r>
-              <w:rPr>
-                <w:noProof/>
-              </w:rPr>
-              <w:fldChar w:fldCharType="end"/>
-            </w:r>
+            <w:fldSimple w:instr=" SEQ Формула \* ARABIC ">
+              <w:r>
+                <w:rPr>
+                  <w:noProof/>
+                </w:rPr>
+                <w:t>19</w:t>
+              </w:r>
+            </w:fldSimple>
             <w:r>
               <w:t>)</w:t>
             </w:r>
@@ -6727,14 +6536,12 @@
       <w:r>
         <w:t xml:space="preserve">лощадь проекции </w:t>
       </w:r>
-      <w:proofErr w:type="spellStart"/>
       <w:r>
         <w:rPr>
           <w:lang w:val="en-US"/>
         </w:rPr>
         <w:t>i</w:t>
       </w:r>
-      <w:proofErr w:type="spellEnd"/>
       <w:r>
         <w:t>-</w:t>
       </w:r>
@@ -6961,27 +6768,14 @@
             <w:r>
               <w:t>(</w:t>
             </w:r>
-            <w:r>
-              <w:fldChar w:fldCharType="begin"/>
-            </w:r>
-            <w:r>
-              <w:instrText xml:space="preserve"> SEQ Формула \* ARABIC </w:instrText>
-            </w:r>
-            <w:r>
-              <w:fldChar w:fldCharType="separate"/>
-            </w:r>
-            <w:r>
-              <w:rPr>
-                <w:noProof/>
-              </w:rPr>
-              <w:t>20</w:t>
-            </w:r>
-            <w:r>
-              <w:rPr>
-                <w:noProof/>
-              </w:rPr>
-              <w:fldChar w:fldCharType="end"/>
-            </w:r>
+            <w:fldSimple w:instr=" SEQ Формула \* ARABIC ">
+              <w:r>
+                <w:rPr>
+                  <w:noProof/>
+                </w:rPr>
+                <w:t>20</w:t>
+              </w:r>
+            </w:fldSimple>
             <w:r>
               <w:t>)</w:t>
             </w:r>
@@ -7003,14 +6797,12 @@
       <w:r>
         <w:t xml:space="preserve"> основания </w:t>
       </w:r>
-      <w:proofErr w:type="spellStart"/>
       <w:r>
         <w:rPr>
           <w:lang w:val="en-US"/>
         </w:rPr>
         <w:t>i</w:t>
       </w:r>
-      <w:proofErr w:type="spellEnd"/>
       <w:r>
         <w:t>-</w:t>
       </w:r>
@@ -7323,14 +7115,12 @@
       <w:r>
         <w:t xml:space="preserve">по оси абсцисс верхнего основания </w:t>
       </w:r>
-      <w:proofErr w:type="spellStart"/>
       <w:r>
         <w:rPr>
           <w:lang w:val="en-US"/>
         </w:rPr>
         <w:t>i</w:t>
       </w:r>
-      <w:proofErr w:type="spellEnd"/>
       <w:r>
         <w:t>-</w:t>
       </w:r>
@@ -7791,14 +7581,12 @@
       <w:r>
         <w:t xml:space="preserve">центра тяжести </w:t>
       </w:r>
-      <w:proofErr w:type="spellStart"/>
       <w:r>
         <w:rPr>
           <w:lang w:val="en-US"/>
         </w:rPr>
         <w:t>i</w:t>
       </w:r>
-      <w:proofErr w:type="spellEnd"/>
       <w:r>
         <w:t>-го блока надстройки</w:t>
       </w:r>
@@ -8236,7 +8024,6 @@
         </w:rPr>
         <w:t xml:space="preserve">тяжести </w:t>
       </w:r>
-      <w:proofErr w:type="spellStart"/>
       <w:r>
         <w:rPr>
           <w:szCs w:val="28"/>
@@ -8244,7 +8031,6 @@
         </w:rPr>
         <w:t>i</w:t>
       </w:r>
-      <w:proofErr w:type="spellEnd"/>
       <w:r>
         <w:rPr>
           <w:szCs w:val="28"/>
@@ -8656,27 +8442,14 @@
             <w:r>
               <w:t>(</w:t>
             </w:r>
-            <w:r>
-              <w:fldChar w:fldCharType="begin"/>
-            </w:r>
-            <w:r>
-              <w:instrText xml:space="preserve"> SEQ Формула \* ARABIC </w:instrText>
-            </w:r>
-            <w:r>
-              <w:fldChar w:fldCharType="separate"/>
-            </w:r>
-            <w:r>
-              <w:rPr>
-                <w:noProof/>
-              </w:rPr>
-              <w:t>24</w:t>
-            </w:r>
-            <w:r>
-              <w:rPr>
-                <w:noProof/>
-              </w:rPr>
-              <w:fldChar w:fldCharType="end"/>
-            </w:r>
+            <w:fldSimple w:instr=" SEQ Формула \* ARABIC ">
+              <w:r>
+                <w:rPr>
+                  <w:noProof/>
+                </w:rPr>
+                <w:t>24</w:t>
+              </w:r>
+            </w:fldSimple>
             <w:r>
               <w:t>)</w:t>
             </w:r>
@@ -8997,27 +8770,14 @@
             <w:r>
               <w:t>(</w:t>
             </w:r>
-            <w:r>
-              <w:fldChar w:fldCharType="begin"/>
-            </w:r>
-            <w:r>
-              <w:instrText xml:space="preserve"> SEQ Формула \* ARABIC </w:instrText>
-            </w:r>
-            <w:r>
-              <w:fldChar w:fldCharType="separate"/>
-            </w:r>
-            <w:r>
-              <w:rPr>
-                <w:noProof/>
-              </w:rPr>
-              <w:t>25</w:t>
-            </w:r>
-            <w:r>
-              <w:rPr>
-                <w:noProof/>
-              </w:rPr>
-              <w:fldChar w:fldCharType="end"/>
-            </w:r>
+            <w:fldSimple w:instr=" SEQ Формула \* ARABIC ">
+              <w:r>
+                <w:rPr>
+                  <w:noProof/>
+                </w:rPr>
+                <w:t>25</w:t>
+              </w:r>
+            </w:fldSimple>
             <w:r>
               <w:t>)</w:t>
             </w:r>
@@ -9301,27 +9061,14 @@
             <w:r>
               <w:t>(</w:t>
             </w:r>
-            <w:r>
-              <w:fldChar w:fldCharType="begin"/>
-            </w:r>
-            <w:r>
-              <w:instrText xml:space="preserve"> SEQ Формула \* ARABIC </w:instrText>
-            </w:r>
-            <w:r>
-              <w:fldChar w:fldCharType="separate"/>
-            </w:r>
-            <w:r>
-              <w:rPr>
-                <w:noProof/>
-              </w:rPr>
-              <w:t>26</w:t>
-            </w:r>
-            <w:r>
-              <w:rPr>
-                <w:noProof/>
-              </w:rPr>
-              <w:fldChar w:fldCharType="end"/>
-            </w:r>
+            <w:fldSimple w:instr=" SEQ Формула \* ARABIC ">
+              <w:r>
+                <w:rPr>
+                  <w:noProof/>
+                </w:rPr>
+                <w:t>26</w:t>
+              </w:r>
+            </w:fldSimple>
             <w:r>
               <w:t>)</w:t>
             </w:r>
@@ -11750,13 +11497,35 @@
                             </m:ctrlPr>
                           </m:sSubPr>
                           <m:e>
-                            <m:r>
-                              <w:rPr>
-                                <w:rFonts w:ascii="Cambria Math" w:hAnsi="Cambria Math"/>
-                                <w:lang w:val="en-US"/>
-                              </w:rPr>
-                              <m:t>L</m:t>
-                            </m:r>
+                            <m:sSub>
+                              <m:sSubPr>
+                                <m:ctrlPr>
+                                  <w:rPr>
+                                    <w:rFonts w:ascii="Cambria Math" w:hAnsi="Cambria Math"/>
+                                    <w:i/>
+                                    <w:lang w:val="en-US"/>
+                                  </w:rPr>
+                                </m:ctrlPr>
+                              </m:sSubPr>
+                              <m:e>
+                                <m:r>
+                                  <w:rPr>
+                                    <w:rFonts w:ascii="Cambria Math" w:hAnsi="Cambria Math"/>
+                                    <w:lang w:val="en-US"/>
+                                  </w:rPr>
+                                  <m:t>L</m:t>
+                                </m:r>
+                              </m:e>
+                              <m:sub>
+                                <m:r>
+                                  <w:rPr>
+                                    <w:rFonts w:ascii="Cambria Math" w:hAnsi="Cambria Math"/>
+                                    <w:lang w:val="en-US"/>
+                                  </w:rPr>
+                                  <m:t>V</m:t>
+                                </m:r>
+                              </m:sub>
+                            </m:sSub>
                           </m:e>
                           <m:sub>
                             <m:r>
@@ -11764,7 +11533,7 @@
                                 <w:rFonts w:ascii="Cambria Math" w:hAnsi="Cambria Math"/>
                                 <w:lang w:val="en-US"/>
                               </w:rPr>
-                              <m:t>V</m:t>
+                              <m:t>max</m:t>
                             </m:r>
                           </m:sub>
                         </m:sSub>
@@ -13776,27 +13545,14 @@
             <w:r>
               <w:t>(</w:t>
             </w:r>
-            <w:r>
-              <w:fldChar w:fldCharType="begin"/>
-            </w:r>
-            <w:r>
-              <w:instrText xml:space="preserve"> SEQ Формула \* ARABIC </w:instrText>
-            </w:r>
-            <w:r>
-              <w:fldChar w:fldCharType="separate"/>
-            </w:r>
-            <w:r>
-              <w:rPr>
-                <w:noProof/>
-              </w:rPr>
-              <w:t>42</w:t>
-            </w:r>
-            <w:r>
-              <w:rPr>
-                <w:noProof/>
-              </w:rPr>
-              <w:fldChar w:fldCharType="end"/>
-            </w:r>
+            <w:fldSimple w:instr=" SEQ Формула \* ARABIC ">
+              <w:r>
+                <w:rPr>
+                  <w:noProof/>
+                </w:rPr>
+                <w:t>42</w:t>
+              </w:r>
+            </w:fldSimple>
             <w:r>
               <w:t>)</w:t>
             </w:r>
@@ -14008,27 +13764,14 @@
             <w:r>
               <w:t>(</w:t>
             </w:r>
-            <w:r>
-              <w:fldChar w:fldCharType="begin"/>
-            </w:r>
-            <w:r>
-              <w:instrText xml:space="preserve"> SEQ Формула \* ARABIC </w:instrText>
-            </w:r>
-            <w:r>
-              <w:fldChar w:fldCharType="separate"/>
-            </w:r>
-            <w:r>
-              <w:rPr>
-                <w:noProof/>
-              </w:rPr>
-              <w:t>43</w:t>
-            </w:r>
-            <w:r>
-              <w:rPr>
-                <w:noProof/>
-              </w:rPr>
-              <w:fldChar w:fldCharType="end"/>
-            </w:r>
+            <w:fldSimple w:instr=" SEQ Формула \* ARABIC ">
+              <w:r>
+                <w:rPr>
+                  <w:noProof/>
+                </w:rPr>
+                <w:t>43</w:t>
+              </w:r>
+            </w:fldSimple>
             <w:r>
               <w:t>)</w:t>
             </w:r>
@@ -14326,27 +14069,14 @@
             <w:r>
               <w:t>(</w:t>
             </w:r>
-            <w:r>
-              <w:fldChar w:fldCharType="begin"/>
-            </w:r>
-            <w:r>
-              <w:instrText xml:space="preserve"> SEQ Формула \* ARABIC </w:instrText>
-            </w:r>
-            <w:r>
-              <w:fldChar w:fldCharType="separate"/>
-            </w:r>
-            <w:r>
-              <w:rPr>
-                <w:noProof/>
-              </w:rPr>
-              <w:t>44</w:t>
-            </w:r>
-            <w:r>
-              <w:rPr>
-                <w:noProof/>
-              </w:rPr>
-              <w:fldChar w:fldCharType="end"/>
-            </w:r>
+            <w:fldSimple w:instr=" SEQ Формула \* ARABIC ">
+              <w:r>
+                <w:rPr>
+                  <w:noProof/>
+                </w:rPr>
+                <w:t>44</w:t>
+              </w:r>
+            </w:fldSimple>
             <w:r>
               <w:t>)</w:t>
             </w:r>
@@ -15944,14 +15674,12 @@
       <w:r>
         <w:t xml:space="preserve">на </w:t>
       </w:r>
-      <w:proofErr w:type="spellStart"/>
       <w:r>
         <w:rPr>
           <w:lang w:val="en-US"/>
         </w:rPr>
         <w:t>i</w:t>
       </w:r>
-      <w:proofErr w:type="spellEnd"/>
       <w:r>
         <w:t>-</w:t>
       </w:r>
@@ -15981,14 +15709,12 @@
       <w:r>
         <w:t xml:space="preserve">Кроме того, для размещения ФАР необходимо выдерживать требование по высоте </w:t>
       </w:r>
-      <w:proofErr w:type="spellStart"/>
       <w:r>
         <w:rPr>
           <w:lang w:val="en-US"/>
         </w:rPr>
         <w:t>i</w:t>
       </w:r>
-      <w:proofErr w:type="spellEnd"/>
       <w:r>
         <w:t>-</w:t>
       </w:r>
@@ -17967,16 +17693,8 @@
         <w:rPr>
           <w:lang w:val="en-US"/>
         </w:rPr>
-        <w:t xml:space="preserve">, </w:t>
-      </w:r>
-      <w:proofErr w:type="spellStart"/>
-      <w:r>
-        <w:rPr>
-          <w:lang w:val="en-US"/>
-        </w:rPr>
-        <w:t>L_v</w:t>
-      </w:r>
-      <w:proofErr w:type="spellEnd"/>
+        <w:t>, L_v</w:t>
+      </w:r>
       <w:r>
         <w:rPr>
           <w:lang w:val="en-US"/>
@@ -18297,6 +18015,7 @@
       <w:r>
         <w:t>обитаемость</w:t>
       </w:r>
+      <w:proofErr w:type="gramStart"/>
       <w:r>
         <w:rPr>
           <w:lang w:val="en-US"/>
@@ -18306,6 +18025,7 @@
       <w:r>
         <w:t>;</w:t>
       </w:r>
+      <w:proofErr w:type="gramEnd"/>
     </w:p>
     <w:p>
       <w:pPr>
@@ -18332,6 +18052,7 @@
       <w:r>
         <w:t>ФАР</w:t>
       </w:r>
+      <w:proofErr w:type="gramStart"/>
       <w:r>
         <w:rPr>
           <w:lang w:val="en-US"/>
@@ -18344,6 +18065,7 @@
         </w:rPr>
         <w:t>;</w:t>
       </w:r>
+      <w:proofErr w:type="gramEnd"/>
     </w:p>
     <w:p>
       <w:pPr>
@@ -18361,6 +18083,7 @@
       <w:r>
         <w:t>ок-мачта</w:t>
       </w:r>
+      <w:proofErr w:type="gramStart"/>
       <w:r>
         <w:rPr>
           <w:lang w:val="en-US"/>
@@ -18370,6 +18093,7 @@
       <w:r>
         <w:t>;</w:t>
       </w:r>
+      <w:proofErr w:type="gramEnd"/>
     </w:p>
     <w:p>
       <w:pPr>
@@ -18387,6 +18111,7 @@
       <w:r>
         <w:t>а</w:t>
       </w:r>
+      <w:proofErr w:type="gramStart"/>
       <w:r>
         <w:rPr>
           <w:lang w:val="en-US"/>
@@ -18396,6 +18121,7 @@
       <w:r>
         <w:t>;</w:t>
       </w:r>
+      <w:proofErr w:type="gramEnd"/>
     </w:p>
     <w:p>
       <w:pPr>
@@ -18410,6 +18136,7 @@
       <w:r>
         <w:t>дымовая труба</w:t>
       </w:r>
+      <w:proofErr w:type="gramStart"/>
       <w:r>
         <w:rPr>
           <w:lang w:val="en-US"/>
@@ -18419,6 +18146,7 @@
       <w:r>
         <w:t>;</w:t>
       </w:r>
+      <w:proofErr w:type="gramEnd"/>
     </w:p>
     <w:p>
       <w:pPr>
@@ -18434,6 +18162,7 @@
       <w:r>
         <w:t>рулевая рубка</w:t>
       </w:r>
+      <w:proofErr w:type="gramStart"/>
       <w:r>
         <w:rPr>
           <w:lang w:val="en-US"/>
@@ -18443,6 +18172,7 @@
       <w:r>
         <w:t>;</w:t>
       </w:r>
+      <w:proofErr w:type="gramEnd"/>
     </w:p>
     <w:p>
       <w:pPr>
@@ -18493,12 +18223,14 @@
       <w:r>
         <w:t>привязка к блоку по длине</w:t>
       </w:r>
+      <w:proofErr w:type="gramStart"/>
       <w:r>
         <w:t>)</w:t>
       </w:r>
       <w:r>
         <w:t>;</w:t>
       </w:r>
+      <w:proofErr w:type="gramEnd"/>
     </w:p>
     <w:p>
       <w:pPr>
@@ -18519,6 +18251,7 @@
       <w:r>
         <w:t>привязка блока сверху</w:t>
       </w:r>
+      <w:proofErr w:type="gramStart"/>
       <w:r>
         <w:rPr>
           <w:lang w:val="en-US"/>
@@ -18528,6 +18261,7 @@
       <w:r>
         <w:t>;</w:t>
       </w:r>
+      <w:proofErr w:type="gramEnd"/>
     </w:p>
     <w:p>
       <w:pPr>
@@ -18660,12 +18394,14 @@
       <w:r>
         <w:t>нижнее основание</w:t>
       </w:r>
+      <w:proofErr w:type="gramStart"/>
       <w:r>
         <w:rPr>
           <w:lang w:val="en-US"/>
         </w:rPr>
         <w:t>);</w:t>
       </w:r>
+      <w:proofErr w:type="gramEnd"/>
     </w:p>
     <w:p>
       <w:pPr>
@@ -18689,12 +18425,14 @@
       <w:r>
         <w:t>высота блока</w:t>
       </w:r>
+      <w:proofErr w:type="gramStart"/>
       <w:r>
         <w:rPr>
           <w:lang w:val="en-US"/>
         </w:rPr>
         <w:t>);</w:t>
       </w:r>
+      <w:proofErr w:type="gramEnd"/>
     </w:p>
     <w:p>
       <w:pPr>
@@ -18718,12 +18456,14 @@
       <w:r>
         <w:t>верхнее основание</w:t>
       </w:r>
+      <w:proofErr w:type="gramStart"/>
       <w:r>
         <w:rPr>
           <w:lang w:val="en-US"/>
         </w:rPr>
         <w:t>);</w:t>
       </w:r>
+      <w:proofErr w:type="gramEnd"/>
     </w:p>
     <w:p>
       <w:pPr>
@@ -18747,12 +18487,14 @@
       <w:r>
         <w:t>площадь</w:t>
       </w:r>
+      <w:proofErr w:type="gramStart"/>
       <w:r>
         <w:rPr>
           <w:lang w:val="en-US"/>
         </w:rPr>
         <w:t>);</w:t>
       </w:r>
+      <w:proofErr w:type="gramEnd"/>
     </w:p>
     <w:p>
       <w:pPr>
@@ -18776,12 +18518,14 @@
       <w:r>
         <w:t>момент нижнего основания</w:t>
       </w:r>
+      <w:proofErr w:type="gramStart"/>
       <w:r>
         <w:rPr>
           <w:lang w:val="en-US"/>
         </w:rPr>
         <w:t>);</w:t>
       </w:r>
+      <w:proofErr w:type="gramEnd"/>
     </w:p>
     <w:p>
       <w:pPr>
@@ -18805,12 +18549,14 @@
       <w:r>
         <w:t>момент верхнего основания</w:t>
       </w:r>
+      <w:proofErr w:type="gramStart"/>
       <w:r>
         <w:rPr>
           <w:lang w:val="en-US"/>
         </w:rPr>
         <w:t>);</w:t>
       </w:r>
+      <w:proofErr w:type="gramEnd"/>
     </w:p>
     <w:p>
       <w:pPr>
@@ -18837,9 +18583,11 @@
       <w:r>
         <w:t>абсцисса центра тяжести</w:t>
       </w:r>
+      <w:proofErr w:type="gramStart"/>
       <w:r>
         <w:t>);</w:t>
       </w:r>
+      <w:proofErr w:type="gramEnd"/>
     </w:p>
     <w:p>
       <w:pPr>
@@ -18952,36 +18700,38 @@
         <w:t>V</w:t>
       </w:r>
       <w:r>
-        <w:t xml:space="preserve"> – принятое значение</w:t>
+        <w:t xml:space="preserve"> – принятое </w:t>
+      </w:r>
+      <w:proofErr w:type="gramStart"/>
+      <w:r>
+        <w:t>значение</w:t>
       </w:r>
       <w:r>
         <w:t>;</w:t>
       </w:r>
+      <w:proofErr w:type="gramEnd"/>
     </w:p>
     <w:p>
       <w:pPr>
         <w:pStyle w:val="a2"/>
       </w:pPr>
-      <w:proofErr w:type="spellStart"/>
       <w:r>
         <w:rPr>
           <w:lang w:val="en-US"/>
         </w:rPr>
-        <w:t>V_max</w:t>
-      </w:r>
-      <w:proofErr w:type="spellEnd"/>
-      <w:r>
-        <w:rPr>
-          <w:lang w:val="en-US"/>
-        </w:rPr>
-        <w:t xml:space="preserve"> – </w:t>
-      </w:r>
-      <w:r>
-        <w:t>максимальное значение</w:t>
+        <w:t xml:space="preserve">V_max – </w:t>
+      </w:r>
+      <w:r>
+        <w:t xml:space="preserve">максимальное </w:t>
+      </w:r>
+      <w:proofErr w:type="gramStart"/>
+      <w:r>
+        <w:t>значение</w:t>
       </w:r>
       <w:r>
         <w:t>;</w:t>
       </w:r>
+      <w:proofErr w:type="gramEnd"/>
     </w:p>
     <w:p>
       <w:pPr>
@@ -19003,11 +18753,16 @@
         <w:t xml:space="preserve">min </w:t>
       </w:r>
       <w:r>
-        <w:t>– минимальное значение</w:t>
+        <w:t xml:space="preserve">– минимальное </w:t>
+      </w:r>
+      <w:proofErr w:type="gramStart"/>
+      <w:r>
+        <w:t>значение</w:t>
       </w:r>
       <w:r>
         <w:t>;</w:t>
       </w:r>
+      <w:proofErr w:type="gramEnd"/>
     </w:p>
     <w:p>
       <w:pPr>
@@ -19026,11 +18781,16 @@
         <w:t xml:space="preserve">V </w:t>
       </w:r>
       <w:r>
-        <w:t>– переменное значение</w:t>
+        <w:t xml:space="preserve">– переменное </w:t>
+      </w:r>
+      <w:proofErr w:type="gramStart"/>
+      <w:r>
+        <w:t>значение</w:t>
       </w:r>
       <w:r>
         <w:t>;</w:t>
       </w:r>
+      <w:proofErr w:type="gramEnd"/>
     </w:p>
     <w:p>
       <w:pPr>
@@ -19051,14 +18811,12 @@
       <w:r>
         <w:t xml:space="preserve"> </w:t>
       </w:r>
-      <w:proofErr w:type="spellStart"/>
       <w:r>
         <w:rPr>
           <w:lang w:val="en-US"/>
         </w:rPr>
         <w:t>descrete</w:t>
       </w:r>
-      <w:proofErr w:type="spellEnd"/>
       <w:r>
         <w:t xml:space="preserve"> </w:t>
       </w:r>
@@ -19100,11 +18858,16 @@
         <w:t xml:space="preserve">AV </w:t>
       </w:r>
       <w:r>
-        <w:t>– принятое значение</w:t>
+        <w:t xml:space="preserve">– принятое </w:t>
+      </w:r>
+      <w:proofErr w:type="gramStart"/>
+      <w:r>
+        <w:t>значение</w:t>
       </w:r>
       <w:r>
         <w:t>;</w:t>
       </w:r>
+      <w:proofErr w:type="gramEnd"/>
     </w:p>
     <w:p>
       <w:pPr>
@@ -19136,11 +18899,16 @@
         <w:t>) –</w:t>
       </w:r>
       <w:r>
-        <w:t xml:space="preserve"> вектор возможных значений</w:t>
+        <w:t xml:space="preserve"> вектор возможных </w:t>
+      </w:r>
+      <w:proofErr w:type="gramStart"/>
+      <w:r>
+        <w:t>значений</w:t>
       </w:r>
       <w:r>
         <w:t>;</w:t>
       </w:r>
+      <w:proofErr w:type="gramEnd"/>
     </w:p>
     <w:p>
       <w:pPr>
@@ -19153,8 +18921,13 @@
         <w:t>IV</w:t>
       </w:r>
       <w:r>
-        <w:t xml:space="preserve"> – переменное значение;</w:t>
-      </w:r>
+        <w:t xml:space="preserve"> – переменное </w:t>
+      </w:r>
+      <w:proofErr w:type="gramStart"/>
+      <w:r>
+        <w:t>значение;</w:t>
+      </w:r>
+      <w:proofErr w:type="gramEnd"/>
     </w:p>
     <w:p>
       <w:pPr>
@@ -19373,8 +19146,13 @@
       </w:r>
     </w:p>
     <w:p>
-      <w:r>
-        <w:t>После определения оптимизируемых переменных, вводятся логические свойства блока</w:t>
+      <w:proofErr w:type="gramStart"/>
+      <w:r>
+        <w:t>После определения оптимизируемых переменных,</w:t>
+      </w:r>
+      <w:proofErr w:type="gramEnd"/>
+      <w:r>
+        <w:t xml:space="preserve"> вводятся логические свойства блока</w:t>
       </w:r>
       <w:r>
         <w:t>.</w:t>

</xml_diff>

<commit_message>
46, 47 and 51 checks is fixed and tested
</commit_message>
<xml_diff>
--- a/descriptions/description.docx
+++ b/descriptions/description.docx
@@ -1672,15 +1672,7 @@
         <w:t>процесса оптимизации</w:t>
       </w:r>
       <w:r>
-        <w:t xml:space="preserve">. </w:t>
-      </w:r>
-      <w:proofErr w:type="gramStart"/>
-      <w:r>
-        <w:t>При каждом неудачном шаге оптимизации,</w:t>
-      </w:r>
-      <w:proofErr w:type="gramEnd"/>
-      <w:r>
-        <w:t xml:space="preserve"> показатель </w:t>
+        <w:t xml:space="preserve">. При каждом неудачном шаге оптимизации, показатель </w:t>
       </w:r>
       <w:r>
         <w:rPr>
@@ -2647,16 +2639,11 @@
         <w:t xml:space="preserve"> – длина</w:t>
       </w:r>
       <w:r>
-        <w:t xml:space="preserve">, </w:t>
-      </w:r>
-      <w:proofErr w:type="gramStart"/>
-      <w:r>
-        <w:t>м</w:t>
+        <w:t>, м</w:t>
       </w:r>
       <w:r>
         <w:t>;</w:t>
       </w:r>
-      <w:proofErr w:type="gramEnd"/>
     </w:p>
     <w:p>
       <w:pPr>
@@ -2672,16 +2659,11 @@
         <w:t xml:space="preserve"> – ширина</w:t>
       </w:r>
       <w:r>
-        <w:t xml:space="preserve">, </w:t>
-      </w:r>
-      <w:proofErr w:type="gramStart"/>
-      <w:r>
-        <w:t>м</w:t>
+        <w:t>, м</w:t>
       </w:r>
       <w:r>
         <w:t>;</w:t>
       </w:r>
-      <w:proofErr w:type="gramEnd"/>
     </w:p>
     <w:p>
       <w:pPr>
@@ -2697,16 +2679,11 @@
         <w:t xml:space="preserve"> – осадка</w:t>
       </w:r>
       <w:r>
-        <w:t xml:space="preserve">, </w:t>
-      </w:r>
-      <w:proofErr w:type="gramStart"/>
-      <w:r>
-        <w:t>м</w:t>
+        <w:t>, м</w:t>
       </w:r>
       <w:r>
         <w:t>;</w:t>
       </w:r>
-      <w:proofErr w:type="gramEnd"/>
     </w:p>
     <w:p>
       <w:pPr>
@@ -2722,16 +2699,11 @@
         <w:t xml:space="preserve"> – высота борта</w:t>
       </w:r>
       <w:r>
-        <w:t xml:space="preserve">, </w:t>
-      </w:r>
-      <w:proofErr w:type="gramStart"/>
-      <w:r>
-        <w:t>м</w:t>
+        <w:t>, м</w:t>
       </w:r>
       <w:r>
         <w:t>;</w:t>
       </w:r>
-      <w:proofErr w:type="gramEnd"/>
     </w:p>
     <w:p>
       <w:pPr>
@@ -2744,13 +2716,8 @@
         <w:t>D</w:t>
       </w:r>
       <w:r>
-        <w:t xml:space="preserve"> – водоизмещение корабля, </w:t>
-      </w:r>
-      <w:proofErr w:type="gramStart"/>
-      <w:r>
-        <w:t>т;</w:t>
-      </w:r>
-      <w:proofErr w:type="gramEnd"/>
+        <w:t xml:space="preserve"> – водоизмещение корабля, т;</w:t>
+      </w:r>
     </w:p>
     <w:p>
       <w:pPr>
@@ -2851,16 +2818,11 @@
         <w:t xml:space="preserve"> = 1200 Па</w:t>
       </w:r>
       <w:r>
-        <w:t xml:space="preserve"> – давление </w:t>
-      </w:r>
-      <w:proofErr w:type="gramStart"/>
-      <w:r>
-        <w:t>ветра</w:t>
+        <w:t xml:space="preserve"> – давление ветра</w:t>
       </w:r>
       <w:r>
         <w:t>;</w:t>
       </w:r>
-      <w:proofErr w:type="gramEnd"/>
     </w:p>
     <w:p>
       <w:pPr>
@@ -2930,11 +2892,9 @@
         </w:rPr>
         <w:t> </w:t>
       </w:r>
-      <w:proofErr w:type="gramStart"/>
       <w:r>
         <w:t>м;</w:t>
       </w:r>
-      <w:proofErr w:type="gramEnd"/>
     </w:p>
     <w:p>
       <w:pPr>
@@ -2959,13 +2919,8 @@
         <w:t>максимума огибающей силуэта</w:t>
       </w:r>
       <w:r>
-        <w:t xml:space="preserve"> (доли длины</w:t>
-      </w:r>
-      <w:proofErr w:type="gramStart"/>
-      <w:r>
-        <w:t>);</w:t>
-      </w:r>
-      <w:proofErr w:type="gramEnd"/>
+        <w:t xml:space="preserve"> (доли длины);</w:t>
+      </w:r>
     </w:p>
     <w:p>
       <w:pPr>
@@ -4496,14 +4451,7 @@
                             <w:rFonts w:ascii="Cambria Math" w:eastAsia="Cambria Math" w:hAnsi="Cambria Math" w:cs="Cambria Math"/>
                             <w:lang w:val="en-US"/>
                           </w:rPr>
-                          <m:t>≥</m:t>
-                        </m:r>
-                        <m:r>
-                          <w:rPr>
-                            <w:rFonts w:ascii="Cambria Math" w:eastAsia="Cambria Math" w:hAnsi="Cambria Math" w:cs="Cambria Math"/>
-                            <w:lang w:val="en-US"/>
-                          </w:rPr>
-                          <m:t>0.1</m:t>
+                          <m:t>≥0.1</m:t>
                         </m:r>
                       </m:e>
                     </m:eqArr>
@@ -11017,25 +10965,45 @@
                         <m:ctrlPr>
                           <w:rPr>
                             <w:rFonts w:ascii="Cambria Math" w:hAnsi="Cambria Math"/>
-                            <w:i/>
-                            <w:lang w:val="en-US"/>
+                            <w:szCs w:val="28"/>
                           </w:rPr>
                         </m:ctrlPr>
                       </m:sSubPr>
                       <m:e>
-                        <m:r>
-                          <w:rPr>
-                            <w:rFonts w:ascii="Cambria Math" w:hAnsi="Cambria Math"/>
-                            <w:lang w:val="en-US"/>
-                          </w:rPr>
-                          <m:t>X</m:t>
-                        </m:r>
+                        <m:sSub>
+                          <m:sSubPr>
+                            <m:ctrlPr>
+                              <w:rPr>
+                                <w:rFonts w:ascii="Cambria Math" w:hAnsi="Cambria Math"/>
+                                <w:szCs w:val="28"/>
+                              </w:rPr>
+                            </m:ctrlPr>
+                          </m:sSubPr>
+                          <m:e>
+                            <m:r>
+                              <w:rPr>
+                                <w:rFonts w:ascii="Cambria Math" w:hAnsi="Cambria Math"/>
+                                <w:szCs w:val="28"/>
+                              </w:rPr>
+                              <m:t>x</m:t>
+                            </m:r>
+                          </m:e>
+                          <m:sub>
+                            <m:r>
+                              <w:rPr>
+                                <w:rFonts w:ascii="Cambria Math" w:hAnsi="Cambria Math"/>
+                                <w:szCs w:val="28"/>
+                              </w:rPr>
+                              <m:t>uf</m:t>
+                            </m:r>
+                          </m:sub>
+                        </m:sSub>
                       </m:e>
                       <m:sub>
                         <m:r>
                           <w:rPr>
                             <w:rFonts w:ascii="Cambria Math" w:hAnsi="Cambria Math"/>
-                            <w:lang w:val="en-US"/>
+                            <w:szCs w:val="28"/>
                           </w:rPr>
                           <m:t>i</m:t>
                         </m:r>
@@ -11044,7 +11012,6 @@
                     <m:r>
                       <w:rPr>
                         <w:rFonts w:ascii="Cambria Math" w:hAnsi="Cambria Math"/>
-                        <w:lang w:val="en-US"/>
                       </w:rPr>
                       <m:t>+</m:t>
                     </m:r>
@@ -11059,148 +11026,6 @@
                         </m:ctrlPr>
                       </m:sSubPr>
                       <m:e>
-                        <m:r>
-                          <w:rPr>
-                            <w:rFonts w:ascii="Cambria Math" w:hAnsi="Cambria Math"/>
-                            <w:lang w:val="en-US"/>
-                          </w:rPr>
-                          <m:t>a</m:t>
-                        </m:r>
-                      </m:e>
-                      <m:sub>
-                        <m:r>
-                          <w:rPr>
-                            <w:rFonts w:ascii="Cambria Math" w:hAnsi="Cambria Math"/>
-                            <w:lang w:val="en-US"/>
-                          </w:rPr>
-                          <m:t>i</m:t>
-                        </m:r>
-                      </m:sub>
-                    </m:sSub>
-                    <m:r>
-                      <w:rPr>
-                        <w:rFonts w:ascii="Cambria Math" w:hAnsi="Cambria Math"/>
-                        <w:lang w:val="en-US"/>
-                      </w:rPr>
-                      <m:t>+</m:t>
-                    </m:r>
-                    <m:sSub>
-                      <m:sSubPr>
-                        <m:ctrlPr>
-                          <w:rPr>
-                            <w:rFonts w:ascii="Cambria Math" w:hAnsi="Cambria Math"/>
-                            <w:i/>
-                            <w:lang w:val="en-US"/>
-                          </w:rPr>
-                        </m:ctrlPr>
-                      </m:sSubPr>
-                      <m:e>
-                        <m:r>
-                          <w:rPr>
-                            <w:rFonts w:ascii="Cambria Math" w:hAnsi="Cambria Math"/>
-                            <w:lang w:val="en-US"/>
-                          </w:rPr>
-                          <m:t>h</m:t>
-                        </m:r>
-                      </m:e>
-                      <m:sub>
-                        <m:r>
-                          <w:rPr>
-                            <w:rFonts w:ascii="Cambria Math" w:hAnsi="Cambria Math"/>
-                            <w:lang w:val="en-US"/>
-                          </w:rPr>
-                          <m:t>i</m:t>
-                        </m:r>
-                      </m:sub>
-                    </m:sSub>
-                    <m:r>
-                      <w:rPr>
-                        <w:rFonts w:ascii="Cambria Math" w:hAnsi="Cambria Math"/>
-                        <w:lang w:val="en-US"/>
-                      </w:rPr>
-                      <m:t>∙</m:t>
-                    </m:r>
-                    <m:func>
-                      <m:funcPr>
-                        <m:ctrlPr>
-                          <w:rPr>
-                            <w:rFonts w:ascii="Cambria Math" w:hAnsi="Cambria Math"/>
-                            <w:i/>
-                            <w:lang w:val="en-US"/>
-                          </w:rPr>
-                        </m:ctrlPr>
-                      </m:funcPr>
-                      <m:fName>
-                        <m:r>
-                          <m:rPr>
-                            <m:sty m:val="p"/>
-                          </m:rPr>
-                          <w:rPr>
-                            <w:rFonts w:ascii="Cambria Math" w:hAnsi="Cambria Math"/>
-                            <w:lang w:val="en-US"/>
-                          </w:rPr>
-                          <m:t>ctg</m:t>
-                        </m:r>
-                      </m:fName>
-                      <m:e>
-                        <m:sSub>
-                          <m:sSubPr>
-                            <m:ctrlPr>
-                              <w:rPr>
-                                <w:rFonts w:ascii="Cambria Math" w:hAnsi="Cambria Math"/>
-                              </w:rPr>
-                            </m:ctrlPr>
-                          </m:sSubPr>
-                          <m:e>
-                            <m:sSub>
-                              <m:sSubPr>
-                                <m:ctrlPr>
-                                  <w:rPr>
-                                    <w:rFonts w:ascii="Cambria Math" w:hAnsi="Cambria Math"/>
-                                  </w:rPr>
-                                </m:ctrlPr>
-                              </m:sSubPr>
-                              <m:e>
-                                <m:r>
-                                  <w:rPr>
-                                    <w:rFonts w:ascii="Cambria Math" w:hAnsi="Cambria Math"/>
-                                  </w:rPr>
-                                  <m:t>α</m:t>
-                                </m:r>
-                              </m:e>
-                              <m:sub>
-                                <m:r>
-                                  <w:rPr>
-                                    <w:rFonts w:ascii="Cambria Math" w:hAnsi="Cambria Math"/>
-                                  </w:rPr>
-                                  <m:t>F</m:t>
-                                </m:r>
-                              </m:sub>
-                            </m:sSub>
-                          </m:e>
-                          <m:sub>
-                            <m:r>
-                              <w:rPr>
-                                <w:rFonts w:ascii="Cambria Math" w:hAnsi="Cambria Math"/>
-                                <w:lang w:val="en-US"/>
-                              </w:rPr>
-                              <m:t>i</m:t>
-                            </m:r>
-                          </m:sub>
-                        </m:sSub>
-                        <m:r>
-                          <w:rPr>
-                            <w:rFonts w:ascii="Cambria Math" w:hAnsi="Cambria Math"/>
-                          </w:rPr>
-                          <m:t>-</m:t>
-                        </m:r>
-                        <m:r>
-                          <w:rPr>
-                            <w:rFonts w:ascii="Cambria Math" w:hAnsi="Cambria Math"/>
-                            <w:lang w:val="en-US"/>
-                          </w:rPr>
-                          <m:t>L-</m:t>
-                        </m:r>
                         <m:sSub>
                           <m:sSubPr>
                             <m:ctrlPr>
@@ -11212,35 +11037,13 @@
                             </m:ctrlPr>
                           </m:sSubPr>
                           <m:e>
-                            <m:sSub>
-                              <m:sSubPr>
-                                <m:ctrlPr>
-                                  <w:rPr>
-                                    <w:rFonts w:ascii="Cambria Math" w:hAnsi="Cambria Math"/>
-                                    <w:i/>
-                                    <w:lang w:val="en-US"/>
-                                  </w:rPr>
-                                </m:ctrlPr>
-                              </m:sSubPr>
-                              <m:e>
-                                <m:r>
-                                  <w:rPr>
-                                    <w:rFonts w:ascii="Cambria Math" w:hAnsi="Cambria Math"/>
-                                    <w:lang w:val="en-US"/>
-                                  </w:rPr>
-                                  <m:t>L</m:t>
-                                </m:r>
-                              </m:e>
-                              <m:sub>
-                                <m:r>
-                                  <w:rPr>
-                                    <w:rFonts w:ascii="Cambria Math" w:hAnsi="Cambria Math"/>
-                                    <w:lang w:val="en-US"/>
-                                  </w:rPr>
-                                  <m:t>V</m:t>
-                                </m:r>
-                              </m:sub>
-                            </m:sSub>
+                            <m:r>
+                              <w:rPr>
+                                <w:rFonts w:ascii="Cambria Math" w:hAnsi="Cambria Math"/>
+                                <w:lang w:val="en-US"/>
+                              </w:rPr>
+                              <m:t>L</m:t>
+                            </m:r>
                           </m:e>
                           <m:sub>
                             <m:r>
@@ -11248,12 +11051,21 @@
                                 <w:rFonts w:ascii="Cambria Math" w:hAnsi="Cambria Math"/>
                                 <w:lang w:val="en-US"/>
                               </w:rPr>
-                              <m:t>max</m:t>
+                              <m:t>V</m:t>
                             </m:r>
                           </m:sub>
                         </m:sSub>
                       </m:e>
-                    </m:func>
+                      <m:sub>
+                        <m:r>
+                          <w:rPr>
+                            <w:rFonts w:ascii="Cambria Math" w:hAnsi="Cambria Math"/>
+                            <w:lang w:val="en-US"/>
+                          </w:rPr>
+                          <m:t>max</m:t>
+                        </m:r>
+                      </m:sub>
+                    </m:sSub>
                   </m:den>
                 </m:f>
               </m:oMath>
@@ -11457,13 +11269,6 @@
                         </m:ctrlPr>
                       </m:dPr>
                       <m:e>
-                        <m:r>
-                          <w:rPr>
-                            <w:rFonts w:ascii="Cambria Math" w:hAnsi="Cambria Math"/>
-                            <w:lang w:val="en-US"/>
-                          </w:rPr>
-                          <m:t>-L-</m:t>
-                        </m:r>
                         <m:sSub>
                           <m:sSubPr>
                             <m:ctrlPr>
@@ -11524,25 +11329,45 @@
                         <m:ctrlPr>
                           <w:rPr>
                             <w:rFonts w:ascii="Cambria Math" w:hAnsi="Cambria Math"/>
-                            <w:i/>
-                            <w:lang w:val="en-US"/>
+                            <w:szCs w:val="28"/>
                           </w:rPr>
                         </m:ctrlPr>
                       </m:sSubPr>
                       <m:e>
-                        <m:r>
-                          <w:rPr>
-                            <w:rFonts w:ascii="Cambria Math" w:hAnsi="Cambria Math"/>
-                            <w:lang w:val="en-US"/>
-                          </w:rPr>
-                          <m:t>X</m:t>
-                        </m:r>
+                        <m:sSub>
+                          <m:sSubPr>
+                            <m:ctrlPr>
+                              <w:rPr>
+                                <w:rFonts w:ascii="Cambria Math" w:hAnsi="Cambria Math"/>
+                                <w:szCs w:val="28"/>
+                              </w:rPr>
+                            </m:ctrlPr>
+                          </m:sSubPr>
+                          <m:e>
+                            <m:r>
+                              <w:rPr>
+                                <w:rFonts w:ascii="Cambria Math" w:hAnsi="Cambria Math"/>
+                                <w:szCs w:val="28"/>
+                              </w:rPr>
+                              <m:t>x</m:t>
+                            </m:r>
+                          </m:e>
+                          <m:sub>
+                            <m:r>
+                              <w:rPr>
+                                <w:rFonts w:ascii="Cambria Math" w:hAnsi="Cambria Math"/>
+                                <w:szCs w:val="28"/>
+                              </w:rPr>
+                              <m:t>uf</m:t>
+                            </m:r>
+                          </m:sub>
+                        </m:sSub>
                       </m:e>
                       <m:sub>
                         <m:r>
                           <w:rPr>
                             <w:rFonts w:ascii="Cambria Math" w:hAnsi="Cambria Math"/>
-                            <w:lang w:val="en-US"/>
+                            <w:szCs w:val="28"/>
                           </w:rPr>
                           <m:t>i</m:t>
                         </m:r>
@@ -11551,7 +11376,6 @@
                     <m:r>
                       <w:rPr>
                         <w:rFonts w:ascii="Cambria Math" w:hAnsi="Cambria Math"/>
-                        <w:lang w:val="en-US"/>
                       </w:rPr>
                       <m:t>+</m:t>
                     </m:r>
@@ -11566,148 +11390,6 @@
                         </m:ctrlPr>
                       </m:sSubPr>
                       <m:e>
-                        <m:r>
-                          <w:rPr>
-                            <w:rFonts w:ascii="Cambria Math" w:hAnsi="Cambria Math"/>
-                            <w:lang w:val="en-US"/>
-                          </w:rPr>
-                          <m:t>a</m:t>
-                        </m:r>
-                      </m:e>
-                      <m:sub>
-                        <m:r>
-                          <w:rPr>
-                            <w:rFonts w:ascii="Cambria Math" w:hAnsi="Cambria Math"/>
-                            <w:lang w:val="en-US"/>
-                          </w:rPr>
-                          <m:t>i</m:t>
-                        </m:r>
-                      </m:sub>
-                    </m:sSub>
-                    <m:r>
-                      <w:rPr>
-                        <w:rFonts w:ascii="Cambria Math" w:hAnsi="Cambria Math"/>
-                        <w:lang w:val="en-US"/>
-                      </w:rPr>
-                      <m:t>+</m:t>
-                    </m:r>
-                    <m:sSub>
-                      <m:sSubPr>
-                        <m:ctrlPr>
-                          <w:rPr>
-                            <w:rFonts w:ascii="Cambria Math" w:hAnsi="Cambria Math"/>
-                            <w:i/>
-                            <w:lang w:val="en-US"/>
-                          </w:rPr>
-                        </m:ctrlPr>
-                      </m:sSubPr>
-                      <m:e>
-                        <m:r>
-                          <w:rPr>
-                            <w:rFonts w:ascii="Cambria Math" w:hAnsi="Cambria Math"/>
-                            <w:lang w:val="en-US"/>
-                          </w:rPr>
-                          <m:t>h</m:t>
-                        </m:r>
-                      </m:e>
-                      <m:sub>
-                        <m:r>
-                          <w:rPr>
-                            <w:rFonts w:ascii="Cambria Math" w:hAnsi="Cambria Math"/>
-                            <w:lang w:val="en-US"/>
-                          </w:rPr>
-                          <m:t>i</m:t>
-                        </m:r>
-                      </m:sub>
-                    </m:sSub>
-                    <m:r>
-                      <w:rPr>
-                        <w:rFonts w:ascii="Cambria Math" w:hAnsi="Cambria Math"/>
-                        <w:lang w:val="en-US"/>
-                      </w:rPr>
-                      <m:t>∙</m:t>
-                    </m:r>
-                    <m:func>
-                      <m:funcPr>
-                        <m:ctrlPr>
-                          <w:rPr>
-                            <w:rFonts w:ascii="Cambria Math" w:hAnsi="Cambria Math"/>
-                            <w:i/>
-                            <w:lang w:val="en-US"/>
-                          </w:rPr>
-                        </m:ctrlPr>
-                      </m:funcPr>
-                      <m:fName>
-                        <m:r>
-                          <m:rPr>
-                            <m:sty m:val="p"/>
-                          </m:rPr>
-                          <w:rPr>
-                            <w:rFonts w:ascii="Cambria Math" w:hAnsi="Cambria Math"/>
-                            <w:lang w:val="en-US"/>
-                          </w:rPr>
-                          <m:t>ctg</m:t>
-                        </m:r>
-                      </m:fName>
-                      <m:e>
-                        <m:sSub>
-                          <m:sSubPr>
-                            <m:ctrlPr>
-                              <w:rPr>
-                                <w:rFonts w:ascii="Cambria Math" w:hAnsi="Cambria Math"/>
-                              </w:rPr>
-                            </m:ctrlPr>
-                          </m:sSubPr>
-                          <m:e>
-                            <m:sSub>
-                              <m:sSubPr>
-                                <m:ctrlPr>
-                                  <w:rPr>
-                                    <w:rFonts w:ascii="Cambria Math" w:hAnsi="Cambria Math"/>
-                                  </w:rPr>
-                                </m:ctrlPr>
-                              </m:sSubPr>
-                              <m:e>
-                                <m:r>
-                                  <w:rPr>
-                                    <w:rFonts w:ascii="Cambria Math" w:hAnsi="Cambria Math"/>
-                                  </w:rPr>
-                                  <m:t>α</m:t>
-                                </m:r>
-                              </m:e>
-                              <m:sub>
-                                <m:r>
-                                  <w:rPr>
-                                    <w:rFonts w:ascii="Cambria Math" w:hAnsi="Cambria Math"/>
-                                  </w:rPr>
-                                  <m:t>F</m:t>
-                                </m:r>
-                              </m:sub>
-                            </m:sSub>
-                          </m:e>
-                          <m:sub>
-                            <m:r>
-                              <w:rPr>
-                                <w:rFonts w:ascii="Cambria Math" w:hAnsi="Cambria Math"/>
-                                <w:lang w:val="en-US"/>
-                              </w:rPr>
-                              <m:t>i</m:t>
-                            </m:r>
-                          </m:sub>
-                        </m:sSub>
-                        <m:r>
-                          <w:rPr>
-                            <w:rFonts w:ascii="Cambria Math" w:hAnsi="Cambria Math"/>
-                          </w:rPr>
-                          <m:t>-</m:t>
-                        </m:r>
-                        <m:r>
-                          <w:rPr>
-                            <w:rFonts w:ascii="Cambria Math" w:hAnsi="Cambria Math"/>
-                            <w:lang w:val="en-US"/>
-                          </w:rPr>
-                          <m:t>L-</m:t>
-                        </m:r>
                         <m:sSub>
                           <m:sSubPr>
                             <m:ctrlPr>
@@ -11719,35 +11401,13 @@
                             </m:ctrlPr>
                           </m:sSubPr>
                           <m:e>
-                            <m:sSub>
-                              <m:sSubPr>
-                                <m:ctrlPr>
-                                  <w:rPr>
-                                    <w:rFonts w:ascii="Cambria Math" w:hAnsi="Cambria Math"/>
-                                    <w:i/>
-                                    <w:lang w:val="en-US"/>
-                                  </w:rPr>
-                                </m:ctrlPr>
-                              </m:sSubPr>
-                              <m:e>
-                                <m:r>
-                                  <w:rPr>
-                                    <w:rFonts w:ascii="Cambria Math" w:hAnsi="Cambria Math"/>
-                                    <w:lang w:val="en-US"/>
-                                  </w:rPr>
-                                  <m:t>L</m:t>
-                                </m:r>
-                              </m:e>
-                              <m:sub>
-                                <m:r>
-                                  <w:rPr>
-                                    <w:rFonts w:ascii="Cambria Math" w:hAnsi="Cambria Math"/>
-                                    <w:lang w:val="en-US"/>
-                                  </w:rPr>
-                                  <m:t>V</m:t>
-                                </m:r>
-                              </m:sub>
-                            </m:sSub>
+                            <m:r>
+                              <w:rPr>
+                                <w:rFonts w:ascii="Cambria Math" w:hAnsi="Cambria Math"/>
+                                <w:lang w:val="en-US"/>
+                              </w:rPr>
+                              <m:t>L</m:t>
+                            </m:r>
                           </m:e>
                           <m:sub>
                             <m:r>
@@ -11755,12 +11415,21 @@
                                 <w:rFonts w:ascii="Cambria Math" w:hAnsi="Cambria Math"/>
                                 <w:lang w:val="en-US"/>
                               </w:rPr>
-                              <m:t>max</m:t>
+                              <m:t>V</m:t>
                             </m:r>
                           </m:sub>
                         </m:sSub>
                       </m:e>
-                    </m:func>
+                      <m:sub>
+                        <m:r>
+                          <w:rPr>
+                            <w:rFonts w:ascii="Cambria Math" w:hAnsi="Cambria Math"/>
+                            <w:lang w:val="en-US"/>
+                          </w:rPr>
+                          <m:t>max</m:t>
+                        </m:r>
+                      </m:sub>
+                    </m:sSub>
                   </m:den>
                 </m:f>
               </m:oMath>
@@ -18220,7 +17889,6 @@
       <w:r>
         <w:t>обитаемость</w:t>
       </w:r>
-      <w:proofErr w:type="gramStart"/>
       <w:r>
         <w:rPr>
           <w:lang w:val="en-US"/>
@@ -18230,7 +17898,6 @@
       <w:r>
         <w:t>;</w:t>
       </w:r>
-      <w:proofErr w:type="gramEnd"/>
     </w:p>
     <w:p>
       <w:pPr>
@@ -18257,7 +17924,6 @@
       <w:r>
         <w:t>ФАР</w:t>
       </w:r>
-      <w:proofErr w:type="gramStart"/>
       <w:r>
         <w:rPr>
           <w:lang w:val="en-US"/>
@@ -18270,7 +17936,6 @@
         </w:rPr>
         <w:t>;</w:t>
       </w:r>
-      <w:proofErr w:type="gramEnd"/>
     </w:p>
     <w:p>
       <w:pPr>
@@ -18288,7 +17953,6 @@
       <w:r>
         <w:t>ок-мачта</w:t>
       </w:r>
-      <w:proofErr w:type="gramStart"/>
       <w:r>
         <w:rPr>
           <w:lang w:val="en-US"/>
@@ -18298,7 +17962,6 @@
       <w:r>
         <w:t>;</w:t>
       </w:r>
-      <w:proofErr w:type="gramEnd"/>
     </w:p>
     <w:p>
       <w:pPr>
@@ -18316,7 +17979,6 @@
       <w:r>
         <w:t>а</w:t>
       </w:r>
-      <w:proofErr w:type="gramStart"/>
       <w:r>
         <w:rPr>
           <w:lang w:val="en-US"/>
@@ -18326,7 +17988,6 @@
       <w:r>
         <w:t>;</w:t>
       </w:r>
-      <w:proofErr w:type="gramEnd"/>
     </w:p>
     <w:p>
       <w:pPr>
@@ -18341,7 +18002,6 @@
       <w:r>
         <w:t>дымовая труба</w:t>
       </w:r>
-      <w:proofErr w:type="gramStart"/>
       <w:r>
         <w:rPr>
           <w:lang w:val="en-US"/>
@@ -18351,7 +18011,6 @@
       <w:r>
         <w:t>;</w:t>
       </w:r>
-      <w:proofErr w:type="gramEnd"/>
     </w:p>
     <w:p>
       <w:pPr>
@@ -18367,7 +18026,6 @@
       <w:r>
         <w:t>рулевая рубка</w:t>
       </w:r>
-      <w:proofErr w:type="gramStart"/>
       <w:r>
         <w:rPr>
           <w:lang w:val="en-US"/>
@@ -18377,7 +18035,6 @@
       <w:r>
         <w:t>;</w:t>
       </w:r>
-      <w:proofErr w:type="gramEnd"/>
     </w:p>
     <w:p>
       <w:pPr>
@@ -18428,14 +18085,12 @@
       <w:r>
         <w:t>привязка к блоку по длине</w:t>
       </w:r>
-      <w:proofErr w:type="gramStart"/>
       <w:r>
         <w:t>)</w:t>
       </w:r>
       <w:r>
         <w:t>;</w:t>
       </w:r>
-      <w:proofErr w:type="gramEnd"/>
     </w:p>
     <w:p>
       <w:pPr>
@@ -18456,7 +18111,6 @@
       <w:r>
         <w:t>привязка блока сверху</w:t>
       </w:r>
-      <w:proofErr w:type="gramStart"/>
       <w:r>
         <w:rPr>
           <w:lang w:val="en-US"/>
@@ -18466,7 +18120,6 @@
       <w:r>
         <w:t>;</w:t>
       </w:r>
-      <w:proofErr w:type="gramEnd"/>
     </w:p>
     <w:p>
       <w:pPr>
@@ -18599,14 +18252,12 @@
       <w:r>
         <w:t>нижнее основание</w:t>
       </w:r>
-      <w:proofErr w:type="gramStart"/>
       <w:r>
         <w:rPr>
           <w:lang w:val="en-US"/>
         </w:rPr>
         <w:t>);</w:t>
       </w:r>
-      <w:proofErr w:type="gramEnd"/>
     </w:p>
     <w:p>
       <w:pPr>
@@ -18630,14 +18281,12 @@
       <w:r>
         <w:t>высота блока</w:t>
       </w:r>
-      <w:proofErr w:type="gramStart"/>
       <w:r>
         <w:rPr>
           <w:lang w:val="en-US"/>
         </w:rPr>
         <w:t>);</w:t>
       </w:r>
-      <w:proofErr w:type="gramEnd"/>
     </w:p>
     <w:p>
       <w:pPr>
@@ -18661,14 +18310,12 @@
       <w:r>
         <w:t>верхнее основание</w:t>
       </w:r>
-      <w:proofErr w:type="gramStart"/>
       <w:r>
         <w:rPr>
           <w:lang w:val="en-US"/>
         </w:rPr>
         <w:t>);</w:t>
       </w:r>
-      <w:proofErr w:type="gramEnd"/>
     </w:p>
     <w:p>
       <w:pPr>
@@ -18692,14 +18339,12 @@
       <w:r>
         <w:t>площадь</w:t>
       </w:r>
-      <w:proofErr w:type="gramStart"/>
       <w:r>
         <w:rPr>
           <w:lang w:val="en-US"/>
         </w:rPr>
         <w:t>);</w:t>
       </w:r>
-      <w:proofErr w:type="gramEnd"/>
     </w:p>
     <w:p>
       <w:pPr>
@@ -18723,14 +18368,12 @@
       <w:r>
         <w:t>момент нижнего основания</w:t>
       </w:r>
-      <w:proofErr w:type="gramStart"/>
       <w:r>
         <w:rPr>
           <w:lang w:val="en-US"/>
         </w:rPr>
         <w:t>);</w:t>
       </w:r>
-      <w:proofErr w:type="gramEnd"/>
     </w:p>
     <w:p>
       <w:pPr>
@@ -18754,14 +18397,12 @@
       <w:r>
         <w:t>момент верхнего основания</w:t>
       </w:r>
-      <w:proofErr w:type="gramStart"/>
       <w:r>
         <w:rPr>
           <w:lang w:val="en-US"/>
         </w:rPr>
         <w:t>);</w:t>
       </w:r>
-      <w:proofErr w:type="gramEnd"/>
     </w:p>
     <w:p>
       <w:pPr>
@@ -18788,11 +18429,9 @@
       <w:r>
         <w:t>абсцисса центра тяжести</w:t>
       </w:r>
-      <w:proofErr w:type="gramStart"/>
       <w:r>
         <w:t>);</w:t>
       </w:r>
-      <w:proofErr w:type="gramEnd"/>
     </w:p>
     <w:p>
       <w:pPr>
@@ -18905,16 +18544,11 @@
         <w:t>V</w:t>
       </w:r>
       <w:r>
-        <w:t xml:space="preserve"> – принятое </w:t>
-      </w:r>
-      <w:proofErr w:type="gramStart"/>
-      <w:r>
-        <w:t>значение</w:t>
+        <w:t xml:space="preserve"> – принятое значение</w:t>
       </w:r>
       <w:r>
         <w:t>;</w:t>
       </w:r>
-      <w:proofErr w:type="gramEnd"/>
     </w:p>
     <w:p>
       <w:pPr>
@@ -18927,16 +18561,11 @@
         <w:t xml:space="preserve">V_max – </w:t>
       </w:r>
       <w:r>
-        <w:t xml:space="preserve">максимальное </w:t>
-      </w:r>
-      <w:proofErr w:type="gramStart"/>
-      <w:r>
-        <w:t>значение</w:t>
+        <w:t>максимальное значение</w:t>
       </w:r>
       <w:r>
         <w:t>;</w:t>
       </w:r>
-      <w:proofErr w:type="gramEnd"/>
     </w:p>
     <w:p>
       <w:pPr>
@@ -18958,16 +18587,11 @@
         <w:t xml:space="preserve">min </w:t>
       </w:r>
       <w:r>
-        <w:t xml:space="preserve">– минимальное </w:t>
-      </w:r>
-      <w:proofErr w:type="gramStart"/>
-      <w:r>
-        <w:t>значение</w:t>
+        <w:t>– минимальное значение</w:t>
       </w:r>
       <w:r>
         <w:t>;</w:t>
       </w:r>
-      <w:proofErr w:type="gramEnd"/>
     </w:p>
     <w:p>
       <w:pPr>
@@ -18986,16 +18610,11 @@
         <w:t xml:space="preserve">V </w:t>
       </w:r>
       <w:r>
-        <w:t xml:space="preserve">– переменное </w:t>
-      </w:r>
-      <w:proofErr w:type="gramStart"/>
-      <w:r>
-        <w:t>значение</w:t>
+        <w:t>– переменное значение</w:t>
       </w:r>
       <w:r>
         <w:t>;</w:t>
       </w:r>
-      <w:proofErr w:type="gramEnd"/>
     </w:p>
     <w:p>
       <w:pPr>
@@ -19063,16 +18682,11 @@
         <w:t xml:space="preserve">AV </w:t>
       </w:r>
       <w:r>
-        <w:t xml:space="preserve">– принятое </w:t>
-      </w:r>
-      <w:proofErr w:type="gramStart"/>
-      <w:r>
-        <w:t>значение</w:t>
+        <w:t>– принятое значение</w:t>
       </w:r>
       <w:r>
         <w:t>;</w:t>
       </w:r>
-      <w:proofErr w:type="gramEnd"/>
     </w:p>
     <w:p>
       <w:pPr>
@@ -19104,16 +18718,11 @@
         <w:t>) –</w:t>
       </w:r>
       <w:r>
-        <w:t xml:space="preserve"> вектор возможных </w:t>
-      </w:r>
-      <w:proofErr w:type="gramStart"/>
-      <w:r>
-        <w:t>значений</w:t>
+        <w:t xml:space="preserve"> вектор возможных значений</w:t>
       </w:r>
       <w:r>
         <w:t>;</w:t>
       </w:r>
-      <w:proofErr w:type="gramEnd"/>
     </w:p>
     <w:p>
       <w:pPr>
@@ -19126,13 +18735,8 @@
         <w:t>IV</w:t>
       </w:r>
       <w:r>
-        <w:t xml:space="preserve"> – переменное </w:t>
-      </w:r>
-      <w:proofErr w:type="gramStart"/>
-      <w:r>
-        <w:t>значение;</w:t>
-      </w:r>
-      <w:proofErr w:type="gramEnd"/>
+        <w:t xml:space="preserve"> – переменное значение;</w:t>
+      </w:r>
     </w:p>
     <w:p>
       <w:pPr>
@@ -19351,13 +18955,8 @@
       </w:r>
     </w:p>
     <w:p>
-      <w:proofErr w:type="gramStart"/>
-      <w:r>
-        <w:t>После определения оптимизируемых переменных,</w:t>
-      </w:r>
-      <w:proofErr w:type="gramEnd"/>
-      <w:r>
-        <w:t xml:space="preserve"> вводятся логические свойства блока</w:t>
+      <w:r>
+        <w:t>После определения оптимизируемых переменных, вводятся логические свойства блока</w:t>
       </w:r>
       <w:r>
         <w:t>.</w:t>
@@ -19949,6 +19548,7 @@
         <w:docPartUnique/>
       </w:docPartObj>
     </w:sdtPr>
+    <w:sdtEndPr/>
     <w:sdtContent>
       <w:p>
         <w:pPr>

</xml_diff>